<commit_message>
melhorias no quicksort e início reinforcement learning
</commit_message>
<xml_diff>
--- a/Resumo.docx
+++ b/Resumo.docx
@@ -7,75 +7,49 @@
         <w:jc w:val="center"/>
         <w:rPr>
           <w:b/>
-          <w:sz w:val="36"/>
-        </w:rPr>
-      </w:pPr>
-      <w:proofErr w:type="spellStart"/>
-      <w:r>
-        <w:rPr>
-          <w:b/>
-          <w:sz w:val="36"/>
+          <w:sz w:val="40"/>
+        </w:rPr>
+      </w:pPr>
+      <w:r>
+        <w:rPr>
+          <w:b/>
+          <w:sz w:val="40"/>
         </w:rPr>
         <w:t>Heap</w:t>
       </w:r>
-      <w:proofErr w:type="spellEnd"/>
-    </w:p>
-    <w:p>
-      <w:pPr>
-        <w:rPr>
-          <w:b/>
-          <w:sz w:val="32"/>
-        </w:rPr>
-      </w:pPr>
-      <w:r>
-        <w:rPr>
-          <w:b/>
-          <w:sz w:val="32"/>
-        </w:rPr>
-        <w:t xml:space="preserve">O que é um </w:t>
-      </w:r>
-      <w:proofErr w:type="spellStart"/>
-      <w:r>
-        <w:rPr>
-          <w:b/>
-          <w:sz w:val="32"/>
-        </w:rPr>
-        <w:t>heap</w:t>
-      </w:r>
-      <w:proofErr w:type="spellEnd"/>
-      <w:r>
-        <w:rPr>
-          <w:b/>
-          <w:sz w:val="32"/>
-        </w:rPr>
-        <w:t>? </w:t>
-      </w:r>
-    </w:p>
-    <w:p>
-      <w:pPr>
-        <w:rPr>
-          <w:sz w:val="32"/>
-        </w:rPr>
-      </w:pPr>
-      <w:r>
-        <w:rPr>
-          <w:sz w:val="32"/>
-        </w:rPr>
-        <w:t xml:space="preserve">É uma estrutura de dados parecida com uma árvore binária, no entanto há alguns requisitos a serem preenchidos para que possamos considerar a estrutura um </w:t>
-      </w:r>
-      <w:proofErr w:type="spellStart"/>
-      <w:r>
-        <w:rPr>
-          <w:sz w:val="32"/>
-        </w:rPr>
-        <w:t>heap</w:t>
-      </w:r>
-      <w:proofErr w:type="spellEnd"/>
-      <w:r>
-        <w:rPr>
-          <w:sz w:val="32"/>
-        </w:rPr>
-        <w:t>.</w:t>
+    </w:p>
+    <w:p>
+      <w:pPr>
+        <w:rPr>
+          <w:b/>
+          <w:sz w:val="32"/>
+        </w:rPr>
+      </w:pPr>
+      <w:r>
+        <w:rPr>
+          <w:b/>
+          <w:sz w:val="32"/>
+        </w:rPr>
+        <w:t>O que é um heap? </w:t>
+      </w:r>
+    </w:p>
+    <w:p>
+      <w:pPr>
+        <w:rPr>
+          <w:sz w:val="32"/>
+        </w:rPr>
+      </w:pPr>
+      <w:r>
+        <w:rPr>
+          <w:sz w:val="32"/>
+        </w:rPr>
+        <w:t xml:space="preserve">É uma </w:t>
+      </w:r>
+      <w:r>
+        <w:rPr>
+          <w:sz w:val="32"/>
+        </w:rPr>
+        <w:t>estrutura de dados parecida com uma árvore binária, no entanto há alguns requisitos a serem preenchidos para que possamos considerar a estrutura um heap.</w:t>
       </w:r>
     </w:p>
     <w:p>
@@ -106,21 +80,7 @@
         <w:rPr>
           <w:sz w:val="32"/>
         </w:rPr>
-        <w:t xml:space="preserve">Raiz: primeiro e maior elemento do </w:t>
-      </w:r>
-      <w:proofErr w:type="spellStart"/>
-      <w:r>
-        <w:rPr>
-          <w:sz w:val="32"/>
-        </w:rPr>
-        <w:t>heap</w:t>
-      </w:r>
-      <w:proofErr w:type="spellEnd"/>
-      <w:r>
-        <w:rPr>
-          <w:sz w:val="32"/>
-        </w:rPr>
-        <w:t>.</w:t>
+        <w:t>Raiz: primeiro e maior elemento do heap.</w:t>
       </w:r>
     </w:p>
     <w:p>
@@ -247,16 +207,8 @@
         <w:rPr>
           <w:sz w:val="32"/>
         </w:rPr>
-        <w:t xml:space="preserve">Estrutura de um </w:t>
-      </w:r>
-      <w:proofErr w:type="spellStart"/>
-      <w:r>
-        <w:rPr>
-          <w:sz w:val="32"/>
-        </w:rPr>
-        <w:t>heap</w:t>
-      </w:r>
-      <w:proofErr w:type="spellEnd"/>
+        <w:t>Estrutura de um heap</w:t>
+      </w:r>
     </w:p>
     <w:p>
       <w:pPr>
@@ -406,19 +358,7 @@
         <w:rPr>
           <w:sz w:val="32"/>
         </w:rPr>
-        <w:t xml:space="preserve"> o mais </w:t>
-      </w:r>
-      <w:r>
-        <w:rPr>
-          <w:sz w:val="32"/>
-        </w:rPr>
-        <w:t>à</w:t>
-      </w:r>
-      <w:r>
-        <w:rPr>
-          <w:sz w:val="32"/>
-        </w:rPr>
-        <w:t xml:space="preserve"> esquerda possível</w:t>
+        <w:t xml:space="preserve"> o mais à esquerda possível</w:t>
       </w:r>
       <w:r>
         <w:rPr>
@@ -453,7 +393,7 @@
                     </pic:cNvPicPr>
                   </pic:nvPicPr>
                   <pic:blipFill>
-                    <a:blip r:embed="rId5" cstate="print">
+                    <a:blip r:embed="rId6" cstate="print">
                       <a:extLst>
                         <a:ext uri="{28A0092B-C50C-407E-A947-70E740481C1C}">
                           <a14:useLocalDpi xmlns:a14="http://schemas.microsoft.com/office/drawing/2010/main" val="0"/>
@@ -504,23 +444,7 @@
           <w:b/>
           <w:sz w:val="32"/>
         </w:rPr>
-        <w:t xml:space="preserve">Enxergando um </w:t>
-      </w:r>
-      <w:proofErr w:type="spellStart"/>
-      <w:r>
-        <w:rPr>
-          <w:b/>
-          <w:sz w:val="32"/>
-        </w:rPr>
-        <w:t>heap</w:t>
-      </w:r>
-      <w:proofErr w:type="spellEnd"/>
-      <w:r>
-        <w:rPr>
-          <w:b/>
-          <w:sz w:val="32"/>
-        </w:rPr>
-        <w:t xml:space="preserve"> em forma de veto</w:t>
+        <w:t>Enxergando um heap em forma de veto</w:t>
       </w:r>
       <w:r>
         <w:rPr>
@@ -540,21 +464,7 @@
         <w:rPr>
           <w:sz w:val="32"/>
         </w:rPr>
-        <w:t xml:space="preserve">Para transformar um </w:t>
-      </w:r>
-      <w:proofErr w:type="spellStart"/>
-      <w:r>
-        <w:rPr>
-          <w:sz w:val="32"/>
-        </w:rPr>
-        <w:t>heap</w:t>
-      </w:r>
-      <w:proofErr w:type="spellEnd"/>
-      <w:r>
-        <w:rPr>
-          <w:sz w:val="32"/>
-        </w:rPr>
-        <w:t xml:space="preserve"> em </w:t>
+        <w:t xml:space="preserve">Para transformar um heap em </w:t>
       </w:r>
       <w:r>
         <w:rPr>
@@ -585,21 +495,7 @@
           <w:sz w:val="32"/>
         </w:rPr>
         <w:br/>
-        <w:t xml:space="preserve">Definindo que o vetor comece no index 1, e sabendo que a raiz do </w:t>
-      </w:r>
-      <w:proofErr w:type="spellStart"/>
-      <w:r>
-        <w:rPr>
-          <w:sz w:val="32"/>
-        </w:rPr>
-        <w:t>heap</w:t>
-      </w:r>
-      <w:proofErr w:type="spellEnd"/>
-      <w:r>
-        <w:rPr>
-          <w:sz w:val="32"/>
-        </w:rPr>
-        <w:t xml:space="preserve"> é o primeiro elemento do vetor, basta aplicar o seguinte cálculo para encaixar os demais itens no vetor:</w:t>
+        <w:t>Definindo que o vetor comece no index 1, e sabendo que a raiz do heap é o primeiro elemento do vetor, basta aplicar o seguinte cálculo para encaixar os demais itens no vetor:</w:t>
       </w:r>
     </w:p>
     <w:p>
@@ -645,21 +541,7 @@
         <w:rPr>
           <w:sz w:val="32"/>
         </w:rPr>
-        <w:t xml:space="preserve">Transformando o </w:t>
-      </w:r>
-      <w:proofErr w:type="spellStart"/>
-      <w:r>
-        <w:rPr>
-          <w:sz w:val="32"/>
-        </w:rPr>
-        <w:t>heap</w:t>
-      </w:r>
-      <w:proofErr w:type="spellEnd"/>
-      <w:r>
-        <w:rPr>
-          <w:sz w:val="32"/>
-        </w:rPr>
-        <w:t xml:space="preserve"> acima em vetor</w:t>
+        <w:t>Transformando o heap acima em vetor</w:t>
       </w:r>
       <w:r>
         <w:rPr>
@@ -875,6 +757,7 @@
         </w:rPr>
         <w:t xml:space="preserve">Posição do pai = </w:t>
       </w:r>
+      <w:proofErr w:type="gramStart"/>
       <w:r>
         <w:rPr>
           <w:rFonts w:ascii="Cambria Math" w:hAnsi="Cambria Math" w:cs="Cambria Math"/>
@@ -889,6 +772,7 @@
         </w:rPr>
         <w:t>(</w:t>
       </w:r>
+      <w:proofErr w:type="gramEnd"/>
       <w:r>
         <w:rPr>
           <w:sz w:val="32"/>
@@ -952,51 +836,20 @@
           <w:b/>
           <w:sz w:val="32"/>
         </w:rPr>
-        <w:t>Encontrando a a</w:t>
-      </w:r>
-      <w:r>
-        <w:rPr>
-          <w:b/>
-          <w:sz w:val="32"/>
-        </w:rPr>
-        <w:t>ltura</w:t>
-      </w:r>
-    </w:p>
-    <w:p>
-      <w:pPr>
-        <w:rPr>
-          <w:sz w:val="32"/>
-        </w:rPr>
-      </w:pPr>
-      <w:r>
-        <w:rPr>
-          <w:sz w:val="32"/>
-        </w:rPr>
-        <w:t>É o número de aresta d</w:t>
-      </w:r>
-      <w:r>
-        <w:rPr>
-          <w:sz w:val="32"/>
-        </w:rPr>
-        <w:t xml:space="preserve">o </w:t>
-      </w:r>
-      <w:r>
-        <w:rPr>
-          <w:sz w:val="32"/>
-        </w:rPr>
-        <w:t xml:space="preserve">nó </w:t>
-      </w:r>
-      <w:r>
-        <w:rPr>
-          <w:sz w:val="32"/>
-        </w:rPr>
-        <w:t xml:space="preserve">que deseja saber a altura </w:t>
-      </w:r>
-      <w:r>
-        <w:rPr>
-          <w:sz w:val="32"/>
-        </w:rPr>
-        <w:t>até uma folha levando em consideração o caminho mais longo. Para achar o valor exato basta realizar o cálculo abaixo:</w:t>
+        <w:t>Encontrando a altura</w:t>
+      </w:r>
+    </w:p>
+    <w:p>
+      <w:pPr>
+        <w:rPr>
+          <w:sz w:val="32"/>
+        </w:rPr>
+      </w:pPr>
+      <w:r>
+        <w:rPr>
+          <w:sz w:val="32"/>
+        </w:rPr>
+        <w:t>É o número de aresta do nó que deseja saber a altura até uma folha levando em consideração o caminho mais longo. Para achar o valor exato basta realizar o cálculo abaixo:</w:t>
       </w:r>
     </w:p>
     <w:p>
@@ -1022,18 +875,7 @@
           <w:sz w:val="32"/>
         </w:rPr>
         <w:tab/>
-      </w:r>
-      <w:r>
-        <w:rPr>
-          <w:sz w:val="32"/>
-        </w:rPr>
-        <w:t xml:space="preserve">i = posição do </w:t>
-      </w:r>
-      <w:r>
-        <w:rPr>
-          <w:sz w:val="32"/>
-        </w:rPr>
-        <w:t>nó no vetor</w:t>
+        <w:t>i = posição do nó no vetor</w:t>
       </w:r>
     </w:p>
     <w:p>
@@ -1077,7 +919,15 @@
           <w:rFonts w:ascii="Cambria Math" w:hAnsi="Cambria Math" w:cs="Cambria Math"/>
           <w:sz w:val="32"/>
         </w:rPr>
-        <w:t>(m/i)</w:t>
+        <w:t>(m/</w:t>
+      </w:r>
+      <w:proofErr w:type="gramStart"/>
+      <w:r>
+        <w:rPr>
+          <w:rFonts w:ascii="Cambria Math" w:hAnsi="Cambria Math" w:cs="Cambria Math"/>
+          <w:sz w:val="32"/>
+        </w:rPr>
+        <w:t>i)</w:t>
       </w:r>
       <w:r>
         <w:rPr>
@@ -1086,6 +936,7 @@
         </w:rPr>
         <w:t>⌋</w:t>
       </w:r>
+      <w:proofErr w:type="gramEnd"/>
     </w:p>
     <w:p>
       <w:pPr>
@@ -1107,6 +958,7 @@
         <w:t>⌊</w:t>
       </w:r>
       <w:proofErr w:type="spellStart"/>
+      <w:proofErr w:type="gramStart"/>
       <w:r>
         <w:rPr>
           <w:rFonts w:ascii="Cambria Math" w:hAnsi="Cambria Math" w:cs="Cambria Math"/>
@@ -1127,7 +979,15 @@
           <w:rFonts w:ascii="Cambria Math" w:hAnsi="Cambria Math" w:cs="Cambria Math"/>
           <w:sz w:val="32"/>
         </w:rPr>
-        <w:t>(9/1)</w:t>
+        <w:t>(</w:t>
+      </w:r>
+      <w:proofErr w:type="gramEnd"/>
+      <w:r>
+        <w:rPr>
+          <w:rFonts w:ascii="Cambria Math" w:hAnsi="Cambria Math" w:cs="Cambria Math"/>
+          <w:sz w:val="32"/>
+        </w:rPr>
+        <w:t>9/1)</w:t>
       </w:r>
       <w:r>
         <w:rPr>
@@ -1185,14 +1045,7 @@
           <w:rFonts w:ascii="Cambria Math" w:hAnsi="Cambria Math" w:cs="Cambria Math"/>
           <w:sz w:val="32"/>
         </w:rPr>
-        <w:t xml:space="preserve"> </w:t>
-      </w:r>
-      <w:r>
-        <w:rPr>
-          <w:rFonts w:ascii="Cambria Math" w:hAnsi="Cambria Math" w:cs="Cambria Math"/>
-          <w:sz w:val="32"/>
-        </w:rPr>
-        <w:t xml:space="preserve">= </w:t>
+        <w:t xml:space="preserve"> = </w:t>
       </w:r>
       <w:r>
         <w:rPr>
@@ -1265,17 +1118,8 @@
           <w:b/>
           <w:sz w:val="32"/>
         </w:rPr>
-        <w:t xml:space="preserve">Manutenção do </w:t>
-      </w:r>
-      <w:proofErr w:type="spellStart"/>
-      <w:r>
-        <w:rPr>
-          <w:b/>
-          <w:sz w:val="32"/>
-        </w:rPr>
-        <w:t>Heap</w:t>
-      </w:r>
-      <w:proofErr w:type="spellEnd"/>
+        <w:t>Manutenção do Heap</w:t>
+      </w:r>
     </w:p>
     <w:p>
       <w:pPr>
@@ -1301,16 +1145,8 @@
         <w:rPr>
           <w:sz w:val="32"/>
         </w:rPr>
-        <w:t xml:space="preserve">Caso o vetor não esteja satisfazendo os requisitos para ser um </w:t>
-      </w:r>
-      <w:proofErr w:type="spellStart"/>
-      <w:r>
-        <w:rPr>
-          <w:sz w:val="32"/>
-        </w:rPr>
-        <w:t>heap</w:t>
-      </w:r>
-      <w:proofErr w:type="spellEnd"/>
+        <w:t>Caso o vetor não esteja satisfazendo os requisitos para ser um heap</w:t>
+      </w:r>
       <w:r>
         <w:rPr>
           <w:sz w:val="32"/>
@@ -1401,8 +1237,16 @@
         <w:rPr>
           <w:sz w:val="32"/>
         </w:rPr>
-        <w:t>MAX-HEAPFY(</w:t>
-      </w:r>
+        <w:t>MAX-</w:t>
+      </w:r>
+      <w:proofErr w:type="gramStart"/>
+      <w:r>
+        <w:rPr>
+          <w:sz w:val="32"/>
+        </w:rPr>
+        <w:t>HEAPFY(</w:t>
+      </w:r>
+      <w:proofErr w:type="gramEnd"/>
       <w:r>
         <w:rPr>
           <w:sz w:val="32"/>
@@ -1504,62 +1348,20 @@
         <w:rPr>
           <w:sz w:val="32"/>
         </w:rPr>
-        <w:t xml:space="preserve">i: index do nó inicial em que iremos aplicar as regras do </w:t>
-      </w:r>
-      <w:proofErr w:type="spellStart"/>
-      <w:r>
-        <w:rPr>
-          <w:sz w:val="32"/>
-        </w:rPr>
-        <w:t>heap</w:t>
-      </w:r>
-      <w:proofErr w:type="spellEnd"/>
-      <w:r>
-        <w:rPr>
-          <w:sz w:val="32"/>
-        </w:rPr>
-        <w:t xml:space="preserve">, para que seja um </w:t>
-      </w:r>
-      <w:proofErr w:type="spellStart"/>
-      <w:r>
-        <w:rPr>
-          <w:sz w:val="32"/>
-        </w:rPr>
-        <w:t>heap</w:t>
-      </w:r>
-      <w:proofErr w:type="spellEnd"/>
-      <w:r>
-        <w:rPr>
-          <w:sz w:val="32"/>
-        </w:rPr>
-        <w:t xml:space="preserve">. </w:t>
-      </w:r>
-    </w:p>
-    <w:p>
-      <w:pPr>
-        <w:rPr>
-          <w:sz w:val="32"/>
-        </w:rPr>
-      </w:pPr>
-      <w:r>
-        <w:rPr>
-          <w:sz w:val="32"/>
-        </w:rPr>
-        <w:t xml:space="preserve">A função acima fará com que a estrutura a partir do index passado seja um </w:t>
-      </w:r>
-      <w:proofErr w:type="spellStart"/>
-      <w:r>
-        <w:rPr>
-          <w:sz w:val="32"/>
-        </w:rPr>
-        <w:t>heap</w:t>
-      </w:r>
-      <w:proofErr w:type="spellEnd"/>
-      <w:r>
-        <w:rPr>
-          <w:sz w:val="32"/>
-        </w:rPr>
-        <w:t>.</w:t>
+        <w:t xml:space="preserve">i: index do nó inicial em que iremos aplicar as regras do heap, para que seja um heap. </w:t>
+      </w:r>
+    </w:p>
+    <w:p>
+      <w:pPr>
+        <w:rPr>
+          <w:sz w:val="32"/>
+        </w:rPr>
+      </w:pPr>
+      <w:r>
+        <w:rPr>
+          <w:sz w:val="32"/>
+        </w:rPr>
+        <w:t>A função acima fará com que a estrutura a partir do index passado seja um heap.</w:t>
       </w:r>
     </w:p>
     <w:p>
@@ -1748,253 +1550,1894 @@
           <w:rFonts w:ascii="Cambria Math" w:hAnsi="Cambria Math" w:cs="Cambria Math"/>
           <w:sz w:val="32"/>
         </w:rPr>
-        <w:t>(</w:t>
-      </w:r>
-      <w:r>
-        <w:rPr>
-          <w:rFonts w:ascii="Cambria Math" w:hAnsi="Cambria Math" w:cs="Cambria Math"/>
-          <w:sz w:val="32"/>
-        </w:rPr>
-        <w:t>m</w:t>
-      </w:r>
-      <w:r>
-        <w:rPr>
-          <w:rFonts w:ascii="Cambria Math" w:hAnsi="Cambria Math" w:cs="Cambria Math"/>
+        <w:t>(m)</w:t>
+      </w:r>
+      <w:r>
+        <w:t xml:space="preserve"> </w:t>
+      </w:r>
+      <w:r>
+        <w:rPr>
+          <w:rFonts w:ascii="Cambria Math" w:hAnsi="Cambria Math" w:cs="Cambria Math"/>
+          <w:sz w:val="32"/>
+        </w:rPr>
+        <w:t>⌋</w:t>
+      </w:r>
+      <w:r>
+        <w:rPr>
+          <w:rFonts w:ascii="Cambria Math" w:hAnsi="Cambria Math" w:cs="Cambria Math"/>
+          <w:sz w:val="32"/>
+        </w:rPr>
+        <w:t xml:space="preserve"> já que i será 1</w:t>
+      </w:r>
+      <w:r>
+        <w:rPr>
+          <w:rFonts w:ascii="Cambria Math" w:hAnsi="Cambria Math" w:cs="Cambria Math"/>
+          <w:sz w:val="32"/>
+        </w:rPr>
+        <w:t xml:space="preserve">. </w:t>
+      </w:r>
+      <w:r>
+        <w:rPr>
+          <w:rFonts w:ascii="Cambria Math" w:hAnsi="Cambria Math" w:cs="Cambria Math"/>
+          <w:sz w:val="32"/>
+        </w:rPr>
+        <w:br/>
+      </w:r>
+      <w:r>
+        <w:rPr>
+          <w:rFonts w:ascii="Cambria Math" w:hAnsi="Cambria Math" w:cs="Cambria Math"/>
+          <w:sz w:val="32"/>
+        </w:rPr>
+        <w:t xml:space="preserve">Então, como limitante superior sabemos que o </w:t>
+      </w:r>
+      <w:r>
+        <w:rPr>
+          <w:sz w:val="32"/>
+        </w:rPr>
+        <w:t xml:space="preserve">MAX-HEAPFY é </w:t>
+      </w:r>
+      <w:r>
+        <w:rPr>
+          <w:b/>
+          <w:sz w:val="32"/>
+        </w:rPr>
+        <w:t>O(</w:t>
+      </w:r>
+      <w:proofErr w:type="spellStart"/>
+      <w:r>
+        <w:rPr>
+          <w:rFonts w:ascii="Cambria Math" w:hAnsi="Cambria Math" w:cs="Cambria Math"/>
+          <w:b/>
+          <w:sz w:val="32"/>
+        </w:rPr>
+        <w:t>l</w:t>
+      </w:r>
+      <w:r>
+        <w:rPr>
+          <w:rFonts w:ascii="Cambria Math" w:hAnsi="Cambria Math" w:cs="Cambria Math"/>
+          <w:b/>
+          <w:sz w:val="32"/>
+        </w:rPr>
+        <w:t>g</w:t>
+      </w:r>
+      <w:proofErr w:type="spellEnd"/>
+      <w:r>
+        <w:rPr>
+          <w:rFonts w:ascii="Cambria Math" w:hAnsi="Cambria Math" w:cs="Cambria Math"/>
+          <w:b/>
+          <w:sz w:val="32"/>
+        </w:rPr>
+        <w:t>(m)).</w:t>
+      </w:r>
+    </w:p>
+    <w:p>
+      <w:pPr>
+        <w:rPr>
+          <w:sz w:val="32"/>
+        </w:rPr>
+      </w:pPr>
+    </w:p>
+    <w:p>
+      <w:pPr>
+        <w:rPr>
+          <w:rFonts w:ascii="Cambria Math" w:hAnsi="Cambria Math" w:cs="Cambria Math"/>
+          <w:b/>
+          <w:sz w:val="32"/>
+        </w:rPr>
+      </w:pPr>
+      <w:r>
+        <w:rPr>
+          <w:b/>
+          <w:sz w:val="32"/>
+        </w:rPr>
+        <w:t>BUILD</w:t>
+      </w:r>
+      <w:r>
+        <w:rPr>
+          <w:rFonts w:cstheme="minorHAnsi"/>
+          <w:b/>
+          <w:sz w:val="32"/>
+        </w:rPr>
+        <w:t>-MAX-HEAP</w:t>
+      </w:r>
+    </w:p>
+    <w:p>
+      <w:pPr>
+        <w:rPr>
+          <w:sz w:val="32"/>
+        </w:rPr>
+      </w:pPr>
+      <w:r>
+        <w:rPr>
+          <w:rFonts w:cstheme="minorHAnsi"/>
+          <w:sz w:val="32"/>
+        </w:rPr>
+        <w:t xml:space="preserve">Dado um vetor qualquer, podemos construir um heap com </w:t>
+      </w:r>
+      <w:r>
+        <w:rPr>
+          <w:rFonts w:cstheme="minorHAnsi"/>
+          <w:sz w:val="32"/>
+        </w:rPr>
+        <w:t>a</w:t>
+      </w:r>
+      <w:r>
+        <w:rPr>
+          <w:rFonts w:cstheme="minorHAnsi"/>
+          <w:sz w:val="32"/>
+        </w:rPr>
+        <w:t xml:space="preserve"> função</w:t>
+      </w:r>
+      <w:r>
+        <w:rPr>
+          <w:rFonts w:cstheme="minorHAnsi"/>
+          <w:sz w:val="32"/>
+        </w:rPr>
+        <w:t xml:space="preserve"> a BUILD-MAX-HEAP.</w:t>
+      </w:r>
+      <w:r>
+        <w:rPr>
+          <w:rFonts w:cstheme="minorHAnsi"/>
+          <w:sz w:val="32"/>
+        </w:rPr>
+        <w:br/>
+      </w:r>
+      <w:r>
+        <w:rPr>
+          <w:rFonts w:cstheme="minorHAnsi"/>
+          <w:sz w:val="32"/>
+        </w:rPr>
+        <w:t xml:space="preserve">Assinatura: </w:t>
+      </w:r>
+      <w:r>
+        <w:rPr>
+          <w:sz w:val="32"/>
+        </w:rPr>
+        <w:t>BUILD-MAX-</w:t>
+      </w:r>
+      <w:proofErr w:type="gramStart"/>
+      <w:r>
+        <w:rPr>
+          <w:sz w:val="32"/>
+        </w:rPr>
+        <w:t>HEAP(</w:t>
+      </w:r>
+      <w:proofErr w:type="gramEnd"/>
+      <w:r>
+        <w:rPr>
+          <w:sz w:val="32"/>
+        </w:rPr>
+        <w:t>v</w:t>
+      </w:r>
+      <w:r>
+        <w:rPr>
+          <w:sz w:val="32"/>
+        </w:rPr>
+        <w:t xml:space="preserve">, </w:t>
+      </w:r>
+      <w:r>
+        <w:rPr>
+          <w:sz w:val="32"/>
+        </w:rPr>
+        <w:t>n</w:t>
+      </w:r>
+      <w:r>
+        <w:rPr>
           <w:sz w:val="32"/>
         </w:rPr>
         <w:t>)</w:t>
       </w:r>
       <w:r>
+        <w:rPr>
+          <w:sz w:val="32"/>
+        </w:rPr>
+        <w:br/>
+      </w:r>
+      <w:r>
+        <w:rPr>
+          <w:sz w:val="32"/>
+        </w:rPr>
+        <w:t xml:space="preserve">A função acima percorre </w:t>
+      </w:r>
+      <w:r>
+        <w:rPr>
+          <w:sz w:val="32"/>
+        </w:rPr>
+        <w:t>de forma decrescente do nó</w:t>
+      </w:r>
+      <w:r>
+        <w:rPr>
+          <w:b/>
+          <w:sz w:val="32"/>
+        </w:rPr>
         <w:t xml:space="preserve"> </w:t>
       </w:r>
       <w:r>
         <w:rPr>
           <w:rFonts w:ascii="Cambria Math" w:hAnsi="Cambria Math" w:cs="Cambria Math"/>
+          <w:b/>
+          <w:sz w:val="32"/>
+        </w:rPr>
+        <w:t>⌊</w:t>
+      </w:r>
+      <w:r>
+        <w:rPr>
+          <w:b/>
+          <w:sz w:val="32"/>
+        </w:rPr>
+        <w:t>n/2</w:t>
+      </w:r>
+      <w:r>
+        <w:rPr>
+          <w:rFonts w:ascii="Cambria Math" w:hAnsi="Cambria Math" w:cs="Cambria Math"/>
+          <w:b/>
+          <w:sz w:val="32"/>
+        </w:rPr>
+        <w:t xml:space="preserve">⌋ </w:t>
+      </w:r>
+      <w:r>
+        <w:rPr>
+          <w:rFonts w:ascii="Cambria Math" w:hAnsi="Cambria Math" w:cs="Cambria Math"/>
+          <w:sz w:val="32"/>
+        </w:rPr>
+        <w:t>até 1, chamando a função MAX-HEAPFY para alocar os valores nos lugares corretos.</w:t>
+      </w:r>
+    </w:p>
+    <w:p>
+      <w:pPr>
+        <w:rPr>
+          <w:sz w:val="32"/>
+        </w:rPr>
+      </w:pPr>
+      <w:r>
+        <w:rPr>
+          <w:sz w:val="32"/>
+        </w:rPr>
+        <w:t>Algoritmo e análise:</w:t>
+      </w:r>
+    </w:p>
+    <w:p>
+      <w:pPr>
+        <w:rPr>
+          <w:sz w:val="32"/>
+        </w:rPr>
+      </w:pPr>
+      <w:r>
+        <w:rPr>
+          <w:sz w:val="32"/>
+        </w:rPr>
+        <w:t>BUILD-MAX-HEAP (A, n)</w:t>
+      </w:r>
+    </w:p>
+    <w:p>
+      <w:pPr>
+        <w:rPr>
+          <w:sz w:val="32"/>
+        </w:rPr>
+      </w:pPr>
+      <w:r>
+        <w:rPr>
+          <w:sz w:val="32"/>
+        </w:rPr>
+        <w:t xml:space="preserve">1. para i ← </w:t>
+      </w:r>
+      <w:r>
+        <w:rPr>
+          <w:rFonts w:ascii="Cambria Math" w:hAnsi="Cambria Math" w:cs="Cambria Math"/>
+          <w:sz w:val="32"/>
+        </w:rPr>
+        <w:t>⌊</w:t>
+      </w:r>
+      <w:r>
+        <w:rPr>
+          <w:sz w:val="32"/>
+        </w:rPr>
+        <w:t>n/2</w:t>
+      </w:r>
+      <w:r>
+        <w:rPr>
+          <w:rFonts w:ascii="Cambria Math" w:hAnsi="Cambria Math" w:cs="Cambria Math"/>
           <w:sz w:val="32"/>
         </w:rPr>
         <w:t>⌋</w:t>
       </w:r>
       <w:r>
         <w:rPr>
-          <w:rFonts w:ascii="Cambria Math" w:hAnsi="Cambria Math" w:cs="Cambria Math"/>
-          <w:sz w:val="32"/>
-        </w:rPr>
-        <w:t xml:space="preserve"> já que i será 1</w:t>
-      </w:r>
-      <w:r>
-        <w:rPr>
-          <w:rFonts w:ascii="Cambria Math" w:hAnsi="Cambria Math" w:cs="Cambria Math"/>
-          <w:sz w:val="32"/>
-        </w:rPr>
-        <w:t xml:space="preserve">. </w:t>
-      </w:r>
-      <w:r>
-        <w:rPr>
-          <w:rFonts w:ascii="Cambria Math" w:hAnsi="Cambria Math" w:cs="Cambria Math"/>
+          <w:sz w:val="32"/>
+        </w:rPr>
+        <w:t xml:space="preserve"> decrescendo at</w:t>
+      </w:r>
+      <w:r>
+        <w:rPr>
+          <w:rFonts w:ascii="Calibri" w:hAnsi="Calibri" w:cs="Calibri"/>
+          <w:sz w:val="32"/>
+        </w:rPr>
+        <w:t>é</w:t>
+      </w:r>
+      <w:r>
+        <w:rPr>
+          <w:sz w:val="32"/>
+        </w:rPr>
+        <w:t xml:space="preserve"> 1 fa</w:t>
+      </w:r>
+      <w:r>
+        <w:rPr>
+          <w:rFonts w:ascii="Calibri" w:hAnsi="Calibri" w:cs="Calibri"/>
+          <w:sz w:val="32"/>
+        </w:rPr>
+        <w:t>ç</w:t>
+      </w:r>
+      <w:r>
+        <w:rPr>
+          <w:sz w:val="32"/>
+        </w:rPr>
+        <w:t>a</w:t>
+      </w:r>
+      <w:r>
+        <w:rPr>
+          <w:sz w:val="32"/>
+        </w:rPr>
+        <w:t xml:space="preserve"> = </w:t>
+      </w:r>
+      <w:bookmarkStart w:id="0" w:name="_Hlk529214867"/>
+      <w:r>
+        <w:rPr>
+          <w:sz w:val="32"/>
+        </w:rPr>
+        <w:t>Θ(n/2)</w:t>
+      </w:r>
+      <w:bookmarkEnd w:id="0"/>
+    </w:p>
+    <w:p>
+      <w:pPr>
+        <w:rPr>
+          <w:sz w:val="32"/>
+        </w:rPr>
+      </w:pPr>
+      <w:r>
+        <w:rPr>
+          <w:sz w:val="32"/>
+        </w:rPr>
+        <w:t>2. MAX-HEAPIFY (A, n, i)</w:t>
+      </w:r>
+      <w:r>
+        <w:rPr>
+          <w:sz w:val="32"/>
+        </w:rPr>
+        <w:t xml:space="preserve">                              = </w:t>
+      </w:r>
+      <w:r>
+        <w:rPr>
+          <w:sz w:val="32"/>
+        </w:rPr>
+        <w:t>O(n/</w:t>
+      </w:r>
+      <w:r>
+        <w:rPr>
+          <w:sz w:val="32"/>
+          <w:u w:val="single"/>
+        </w:rPr>
+        <w:t>2</w:t>
+      </w:r>
+      <w:r>
+        <w:rPr>
+          <w:sz w:val="32"/>
+          <w:u w:val="single"/>
+        </w:rPr>
+        <w:t>lg</w:t>
+      </w:r>
+      <w:r>
+        <w:rPr>
+          <w:sz w:val="32"/>
+          <w:u w:val="single"/>
+        </w:rPr>
+        <w:t>n</w:t>
+      </w:r>
+      <w:r>
+        <w:rPr>
+          <w:sz w:val="32"/>
+        </w:rPr>
+        <w:t>)</w:t>
+      </w:r>
+      <w:r>
+        <w:rPr>
           <w:sz w:val="32"/>
         </w:rPr>
         <w:br/>
       </w:r>
       <w:r>
         <w:rPr>
-          <w:rFonts w:ascii="Cambria Math" w:hAnsi="Cambria Math" w:cs="Cambria Math"/>
-          <w:sz w:val="32"/>
-        </w:rPr>
-        <w:t xml:space="preserve">Então, como limitante superior sabemos que o </w:t>
-      </w:r>
-      <w:r>
-        <w:rPr>
-          <w:sz w:val="32"/>
-        </w:rPr>
-        <w:t>MAX-HEAPFY</w:t>
-      </w:r>
-      <w:r>
-        <w:rPr>
-          <w:sz w:val="32"/>
-        </w:rPr>
-        <w:t xml:space="preserve"> é </w:t>
-      </w:r>
-      <w:r>
-        <w:rPr>
-          <w:b/>
+          <w:sz w:val="32"/>
+        </w:rPr>
+        <w:br/>
+        <w:t>Análise grosseira</w:t>
+      </w:r>
+    </w:p>
+    <w:p>
+      <w:pPr>
+        <w:rPr>
+          <w:sz w:val="32"/>
+        </w:rPr>
+      </w:pPr>
+      <w:r>
+        <w:rPr>
+          <w:sz w:val="32"/>
+        </w:rPr>
+        <w:t xml:space="preserve">Realizando uma análise grosseira nosso resultado será: </w:t>
+      </w:r>
+      <w:r>
+        <w:rPr>
           <w:sz w:val="32"/>
         </w:rPr>
         <w:t>O(</w:t>
       </w:r>
+      <w:r>
+        <w:rPr>
+          <w:sz w:val="32"/>
+          <w:u w:val="single"/>
+        </w:rPr>
+        <w:t>nlgn</w:t>
+      </w:r>
+      <w:r>
+        <w:rPr>
+          <w:sz w:val="32"/>
+        </w:rPr>
+        <w:t>)</w:t>
+      </w:r>
+      <w:r>
+        <w:rPr>
+          <w:sz w:val="32"/>
+        </w:rPr>
+        <w:br/>
+      </w:r>
+    </w:p>
+    <w:p>
+      <w:pPr>
+        <w:rPr>
+          <w:sz w:val="32"/>
+        </w:rPr>
+      </w:pPr>
+      <w:r>
+        <w:rPr>
+          <w:sz w:val="32"/>
+        </w:rPr>
+        <w:t>Análise detalhada:</w:t>
+      </w:r>
+    </w:p>
+    <w:p>
+      <w:pPr>
+        <w:rPr>
+          <w:b/>
+          <w:sz w:val="32"/>
+        </w:rPr>
+      </w:pPr>
+      <w:r>
+        <w:rPr>
+          <w:sz w:val="32"/>
+        </w:rPr>
+        <w:t>Precisamos contar o</w:t>
+      </w:r>
+      <w:r>
+        <w:rPr>
+          <w:sz w:val="32"/>
+        </w:rPr>
+        <w:t xml:space="preserve"> </w:t>
+      </w:r>
+      <w:r>
+        <w:rPr>
+          <w:sz w:val="32"/>
+        </w:rPr>
+        <w:t>número de nós em cada</w:t>
+      </w:r>
+      <w:r>
+        <w:rPr>
+          <w:sz w:val="32"/>
+        </w:rPr>
+        <w:t xml:space="preserve"> </w:t>
+      </w:r>
+      <w:r>
+        <w:rPr>
+          <w:sz w:val="32"/>
+        </w:rPr>
+        <w:t>nível e multiplicar pelo</w:t>
+      </w:r>
+      <w:r>
+        <w:rPr>
+          <w:sz w:val="32"/>
+        </w:rPr>
+        <w:t xml:space="preserve"> </w:t>
+      </w:r>
+      <w:r>
+        <w:rPr>
+          <w:sz w:val="32"/>
+        </w:rPr>
+        <w:t>custo do MAX-HEAPIFY</w:t>
+      </w:r>
+      <w:r>
+        <w:rPr>
+          <w:sz w:val="32"/>
+        </w:rPr>
+        <w:t xml:space="preserve"> </w:t>
+      </w:r>
+      <w:r>
+        <w:rPr>
+          <w:sz w:val="32"/>
+        </w:rPr>
+        <w:t>para cada um (que</w:t>
+      </w:r>
+      <w:r>
+        <w:rPr>
+          <w:sz w:val="32"/>
+        </w:rPr>
+        <w:t xml:space="preserve"> </w:t>
+      </w:r>
+      <w:r>
+        <w:rPr>
+          <w:sz w:val="32"/>
+        </w:rPr>
+        <w:t>depende da altura do</w:t>
+      </w:r>
+      <w:r>
+        <w:rPr>
+          <w:sz w:val="32"/>
+        </w:rPr>
+        <w:t xml:space="preserve"> </w:t>
+      </w:r>
+      <w:r>
+        <w:rPr>
+          <w:sz w:val="32"/>
+        </w:rPr>
+        <w:t>nó)</w:t>
+      </w:r>
+      <w:r>
+        <w:rPr>
+          <w:sz w:val="32"/>
+        </w:rPr>
+        <w:t>. Se fizermos isto veremos que o</w:t>
+      </w:r>
+      <w:r>
+        <w:rPr>
+          <w:sz w:val="32"/>
+        </w:rPr>
+        <w:t xml:space="preserve"> consumo de tempo de</w:t>
+      </w:r>
+      <w:r>
+        <w:rPr>
+          <w:sz w:val="32"/>
+        </w:rPr>
+        <w:t xml:space="preserve"> </w:t>
+      </w:r>
+      <w:r>
+        <w:rPr>
+          <w:sz w:val="32"/>
+        </w:rPr>
+        <w:t xml:space="preserve">BUILD-MAX-HEAP é </w:t>
+      </w:r>
+      <w:r>
+        <w:rPr>
+          <w:b/>
+          <w:sz w:val="32"/>
+        </w:rPr>
+        <w:t>Θ(n)</w:t>
+      </w:r>
+      <w:r>
+        <w:rPr>
+          <w:b/>
+          <w:sz w:val="32"/>
+        </w:rPr>
+        <w:t>.</w:t>
+      </w:r>
+    </w:p>
+    <w:p>
+      <w:pPr>
+        <w:rPr>
+          <w:b/>
+          <w:sz w:val="32"/>
+        </w:rPr>
+      </w:pPr>
+      <w:r>
+        <w:rPr>
+          <w:b/>
+          <w:sz w:val="32"/>
+        </w:rPr>
+        <w:br w:type="page"/>
+      </w:r>
+    </w:p>
+    <w:p>
+      <w:pPr>
+        <w:rPr>
+          <w:b/>
+          <w:sz w:val="32"/>
+        </w:rPr>
+      </w:pPr>
+      <w:r>
+        <w:rPr>
+          <w:b/>
+          <w:sz w:val="32"/>
+        </w:rPr>
+        <w:lastRenderedPageBreak/>
+        <w:t>Algoritmos de ordenação baseados em comparação</w:t>
+      </w:r>
+    </w:p>
+    <w:p>
+      <w:pPr>
+        <w:rPr>
+          <w:sz w:val="32"/>
+        </w:rPr>
+      </w:pPr>
+      <w:r>
+        <w:rPr>
+          <w:sz w:val="32"/>
+        </w:rPr>
+        <w:t xml:space="preserve">Todo </w:t>
+      </w:r>
+      <w:r>
+        <w:rPr>
+          <w:sz w:val="32"/>
+        </w:rPr>
+        <w:t>algoritmo</w:t>
+      </w:r>
+      <w:r>
+        <w:rPr>
+          <w:sz w:val="32"/>
+        </w:rPr>
+        <w:t xml:space="preserve"> de ordenação baseado em comparação irá ter como limitante inferior a an</w:t>
+      </w:r>
+      <w:r>
+        <w:rPr>
+          <w:sz w:val="32"/>
+        </w:rPr>
+        <w:t>á</w:t>
+      </w:r>
+      <w:r>
+        <w:rPr>
+          <w:sz w:val="32"/>
+        </w:rPr>
+        <w:t xml:space="preserve">lise </w:t>
+      </w:r>
+      <w:r>
+        <w:rPr>
+          <w:sz w:val="32"/>
+        </w:rPr>
+        <w:t>assintótica</w:t>
+      </w:r>
+      <w:r>
+        <w:rPr>
+          <w:sz w:val="32"/>
+        </w:rPr>
+        <w:t xml:space="preserve"> de </w:t>
+      </w:r>
+      <w:r>
+        <w:rPr>
+          <w:b/>
+          <w:sz w:val="32"/>
+        </w:rPr>
+        <w:t>Ω(nlgn)</w:t>
+      </w:r>
+      <w:r>
+        <w:rPr>
+          <w:sz w:val="32"/>
+        </w:rPr>
+        <w:t xml:space="preserve">, este é </w:t>
+      </w:r>
+      <w:r>
+        <w:rPr>
+          <w:sz w:val="32"/>
+        </w:rPr>
+        <w:t>melhor resultado que um algoritmo baseado em comparação</w:t>
+      </w:r>
+      <w:r>
+        <w:rPr>
+          <w:sz w:val="32"/>
+        </w:rPr>
+        <w:t xml:space="preserve"> </w:t>
+      </w:r>
+      <w:r>
+        <w:rPr>
+          <w:sz w:val="32"/>
+        </w:rPr>
+        <w:t>pode alcançar para seu pior caso.</w:t>
+      </w:r>
+      <w:r>
+        <w:rPr>
+          <w:sz w:val="32"/>
+        </w:rPr>
+        <w:br/>
+      </w:r>
+    </w:p>
+    <w:p>
+      <w:pPr>
+        <w:rPr>
+          <w:b/>
+          <w:sz w:val="32"/>
+        </w:rPr>
+      </w:pPr>
+      <w:r>
+        <w:rPr>
+          <w:b/>
+          <w:sz w:val="32"/>
+        </w:rPr>
+        <w:t xml:space="preserve">Algoritmos de ordenação </w:t>
+      </w:r>
+      <w:r>
+        <w:rPr>
+          <w:b/>
+          <w:sz w:val="32"/>
+        </w:rPr>
+        <w:t>lineares</w:t>
+      </w:r>
+    </w:p>
+    <w:p>
+      <w:pPr>
+        <w:rPr>
+          <w:b/>
+          <w:sz w:val="32"/>
+        </w:rPr>
+      </w:pPr>
+      <w:r>
+        <w:rPr>
+          <w:sz w:val="32"/>
+        </w:rPr>
+        <w:t>Existem algoritmos de ordenação</w:t>
+      </w:r>
+      <w:r>
+        <w:rPr>
+          <w:sz w:val="32"/>
+        </w:rPr>
+        <w:t xml:space="preserve"> que não são</w:t>
+      </w:r>
+      <w:r>
+        <w:rPr>
+          <w:sz w:val="32"/>
+        </w:rPr>
+        <w:t xml:space="preserve"> baseados em comparação</w:t>
+      </w:r>
+      <w:r>
+        <w:rPr>
+          <w:sz w:val="32"/>
+        </w:rPr>
+        <w:t xml:space="preserve">, mas levam em consideração as características dos dados </w:t>
+      </w:r>
+      <w:r>
+        <w:rPr>
+          <w:sz w:val="32"/>
+        </w:rPr>
+        <w:t xml:space="preserve">de </w:t>
+      </w:r>
+      <w:r>
+        <w:rPr>
+          <w:sz w:val="32"/>
+        </w:rPr>
+        <w:t>entrada</w:t>
+      </w:r>
+      <w:r>
+        <w:rPr>
+          <w:sz w:val="32"/>
+        </w:rPr>
+        <w:t>.</w:t>
+      </w:r>
+      <w:r>
+        <w:rPr>
+          <w:sz w:val="32"/>
+        </w:rPr>
+        <w:t xml:space="preserve"> Com </w:t>
+      </w:r>
+      <w:r>
+        <w:rPr>
+          <w:sz w:val="32"/>
+        </w:rPr>
+        <w:t>eles</w:t>
+      </w:r>
+      <w:r>
+        <w:rPr>
+          <w:sz w:val="32"/>
+        </w:rPr>
+        <w:t xml:space="preserve"> podemos chegar em algoritmo que execute em </w:t>
+      </w:r>
+      <w:r>
+        <w:rPr>
+          <w:b/>
+          <w:sz w:val="32"/>
+        </w:rPr>
+        <w:t>Θ(n)</w:t>
+      </w:r>
+      <w:r>
+        <w:rPr>
+          <w:b/>
+          <w:sz w:val="32"/>
+        </w:rPr>
+        <w:t>.</w:t>
+      </w:r>
+    </w:p>
+    <w:p>
+      <w:pPr>
+        <w:rPr>
+          <w:b/>
+          <w:sz w:val="32"/>
+        </w:rPr>
+      </w:pPr>
+    </w:p>
+    <w:tbl>
+      <w:tblPr>
+        <w:tblStyle w:val="Tabelacomgrade"/>
+        <w:tblW w:w="0" w:type="auto"/>
+        <w:tblLook w:val="04A0" w:firstRow="1" w:lastRow="0" w:firstColumn="1" w:lastColumn="0" w:noHBand="0" w:noVBand="1"/>
+      </w:tblPr>
+      <w:tblGrid>
+        <w:gridCol w:w="2122"/>
+        <w:gridCol w:w="5953"/>
+        <w:gridCol w:w="2381"/>
+      </w:tblGrid>
+      <w:tr>
+        <w:tc>
+          <w:tcPr>
+            <w:tcW w:w="10456" w:type="dxa"/>
+            <w:gridSpan w:val="3"/>
+            <w:shd w:val="clear" w:color="auto" w:fill="000000" w:themeFill="text1"/>
+          </w:tcPr>
+          <w:p>
+            <w:pPr>
+              <w:jc w:val="center"/>
+              <w:rPr>
+                <w:b/>
+                <w:sz w:val="32"/>
+              </w:rPr>
+            </w:pPr>
+            <w:r>
+              <w:rPr>
+                <w:b/>
+                <w:color w:val="FFFFFF" w:themeColor="background1"/>
+                <w:sz w:val="32"/>
+              </w:rPr>
+              <w:t>Tabela de Algoritmos Estudados</w:t>
+            </w:r>
+          </w:p>
+        </w:tc>
+      </w:tr>
+      <w:tr>
+        <w:tc>
+          <w:tcPr>
+            <w:tcW w:w="2122" w:type="dxa"/>
+            <w:tcBorders>
+              <w:bottom w:val="single" w:sz="8" w:space="0" w:color="auto"/>
+            </w:tcBorders>
+            <w:shd w:val="clear" w:color="auto" w:fill="1F3864" w:themeFill="accent1" w:themeFillShade="80"/>
+          </w:tcPr>
+          <w:p>
+            <w:pPr>
+              <w:jc w:val="center"/>
+              <w:rPr>
+                <w:sz w:val="28"/>
+              </w:rPr>
+            </w:pPr>
+            <w:r>
+              <w:rPr>
+                <w:sz w:val="28"/>
+              </w:rPr>
+              <w:t>Nome</w:t>
+            </w:r>
+          </w:p>
+        </w:tc>
+        <w:tc>
+          <w:tcPr>
+            <w:tcW w:w="5953" w:type="dxa"/>
+            <w:tcBorders>
+              <w:bottom w:val="single" w:sz="8" w:space="0" w:color="auto"/>
+            </w:tcBorders>
+            <w:shd w:val="clear" w:color="auto" w:fill="1F3864" w:themeFill="accent1" w:themeFillShade="80"/>
+          </w:tcPr>
+          <w:p>
+            <w:pPr>
+              <w:jc w:val="center"/>
+              <w:rPr>
+                <w:sz w:val="28"/>
+              </w:rPr>
+            </w:pPr>
+            <w:r>
+              <w:rPr>
+                <w:sz w:val="28"/>
+              </w:rPr>
+              <w:t>Aplicabilidade</w:t>
+            </w:r>
+          </w:p>
+        </w:tc>
+        <w:tc>
+          <w:tcPr>
+            <w:tcW w:w="2381" w:type="dxa"/>
+            <w:tcBorders>
+              <w:bottom w:val="single" w:sz="8" w:space="0" w:color="auto"/>
+            </w:tcBorders>
+            <w:shd w:val="clear" w:color="auto" w:fill="1F3864" w:themeFill="accent1" w:themeFillShade="80"/>
+          </w:tcPr>
+          <w:p>
+            <w:pPr>
+              <w:jc w:val="center"/>
+              <w:rPr>
+                <w:sz w:val="28"/>
+              </w:rPr>
+            </w:pPr>
+            <w:r>
+              <w:rPr>
+                <w:sz w:val="28"/>
+              </w:rPr>
+              <w:t>T(n)</w:t>
+            </w:r>
+          </w:p>
+        </w:tc>
+      </w:tr>
+      <w:tr>
+        <w:tc>
+          <w:tcPr>
+            <w:tcW w:w="2122" w:type="dxa"/>
+            <w:tcBorders>
+              <w:top w:val="single" w:sz="8" w:space="0" w:color="auto"/>
+              <w:left w:val="single" w:sz="8" w:space="0" w:color="auto"/>
+              <w:bottom w:val="single" w:sz="8" w:space="0" w:color="auto"/>
+              <w:right w:val="single" w:sz="8" w:space="0" w:color="auto"/>
+            </w:tcBorders>
+            <w:shd w:val="clear" w:color="auto" w:fill="7F7F7F" w:themeFill="text1" w:themeFillTint="80"/>
+          </w:tcPr>
+          <w:p>
+            <w:pPr>
+              <w:rPr>
+                <w:color w:val="FFFFFF" w:themeColor="background1"/>
+                <w:sz w:val="24"/>
+              </w:rPr>
+            </w:pPr>
+            <w:r>
+              <w:rPr>
+                <w:color w:val="FFFFFF" w:themeColor="background1"/>
+                <w:sz w:val="24"/>
+              </w:rPr>
+              <w:t>Insertion Sort</w:t>
+            </w:r>
+          </w:p>
+        </w:tc>
+        <w:tc>
+          <w:tcPr>
+            <w:tcW w:w="5953" w:type="dxa"/>
+            <w:tcBorders>
+              <w:top w:val="single" w:sz="8" w:space="0" w:color="auto"/>
+              <w:left w:val="single" w:sz="8" w:space="0" w:color="auto"/>
+              <w:bottom w:val="single" w:sz="8" w:space="0" w:color="auto"/>
+              <w:right w:val="single" w:sz="8" w:space="0" w:color="auto"/>
+            </w:tcBorders>
+            <w:shd w:val="clear" w:color="auto" w:fill="7F7F7F" w:themeFill="text1" w:themeFillTint="80"/>
+          </w:tcPr>
+          <w:p>
+            <w:pPr>
+              <w:rPr>
+                <w:color w:val="FFFFFF" w:themeColor="background1"/>
+                <w:sz w:val="24"/>
+              </w:rPr>
+            </w:pPr>
+            <w:r>
+              <w:rPr>
+                <w:color w:val="FFFFFF" w:themeColor="background1"/>
+                <w:sz w:val="24"/>
+              </w:rPr>
+              <w:t>Todos os cenários.</w:t>
+            </w:r>
+          </w:p>
+        </w:tc>
+        <w:tc>
+          <w:tcPr>
+            <w:tcW w:w="2381" w:type="dxa"/>
+            <w:tcBorders>
+              <w:top w:val="single" w:sz="8" w:space="0" w:color="auto"/>
+              <w:left w:val="single" w:sz="8" w:space="0" w:color="auto"/>
+              <w:bottom w:val="single" w:sz="8" w:space="0" w:color="auto"/>
+              <w:right w:val="single" w:sz="8" w:space="0" w:color="auto"/>
+            </w:tcBorders>
+            <w:shd w:val="clear" w:color="auto" w:fill="7F7F7F" w:themeFill="text1" w:themeFillTint="80"/>
+          </w:tcPr>
+          <w:p>
+            <w:pPr>
+              <w:rPr>
+                <w:color w:val="FFFFFF" w:themeColor="background1"/>
+                <w:sz w:val="24"/>
+              </w:rPr>
+            </w:pPr>
+            <w:r>
+              <w:rPr>
+                <w:color w:val="FFFFFF" w:themeColor="background1"/>
+                <w:sz w:val="24"/>
+              </w:rPr>
+              <w:t>O(n²)</w:t>
+            </w:r>
+          </w:p>
+        </w:tc>
+      </w:tr>
+      <w:tr>
+        <w:tc>
+          <w:tcPr>
+            <w:tcW w:w="2122" w:type="dxa"/>
+            <w:tcBorders>
+              <w:top w:val="single" w:sz="8" w:space="0" w:color="auto"/>
+              <w:left w:val="single" w:sz="8" w:space="0" w:color="auto"/>
+              <w:bottom w:val="single" w:sz="8" w:space="0" w:color="auto"/>
+              <w:right w:val="single" w:sz="8" w:space="0" w:color="auto"/>
+            </w:tcBorders>
+            <w:shd w:val="clear" w:color="auto" w:fill="7F7F7F" w:themeFill="text1" w:themeFillTint="80"/>
+          </w:tcPr>
+          <w:p>
+            <w:pPr>
+              <w:rPr>
+                <w:color w:val="FFFFFF" w:themeColor="background1"/>
+                <w:sz w:val="24"/>
+              </w:rPr>
+            </w:pPr>
+            <w:r>
+              <w:rPr>
+                <w:color w:val="FFFFFF" w:themeColor="background1"/>
+                <w:sz w:val="24"/>
+              </w:rPr>
+              <w:t>Merge Sort</w:t>
+            </w:r>
+          </w:p>
+        </w:tc>
+        <w:tc>
+          <w:tcPr>
+            <w:tcW w:w="5953" w:type="dxa"/>
+            <w:tcBorders>
+              <w:top w:val="single" w:sz="8" w:space="0" w:color="auto"/>
+              <w:left w:val="single" w:sz="8" w:space="0" w:color="auto"/>
+              <w:bottom w:val="single" w:sz="8" w:space="0" w:color="auto"/>
+              <w:right w:val="single" w:sz="8" w:space="0" w:color="auto"/>
+            </w:tcBorders>
+            <w:shd w:val="clear" w:color="auto" w:fill="7F7F7F" w:themeFill="text1" w:themeFillTint="80"/>
+          </w:tcPr>
+          <w:p>
+            <w:pPr>
+              <w:rPr>
+                <w:color w:val="FFFFFF" w:themeColor="background1"/>
+                <w:sz w:val="24"/>
+              </w:rPr>
+            </w:pPr>
+            <w:r>
+              <w:rPr>
+                <w:color w:val="FFFFFF" w:themeColor="background1"/>
+                <w:sz w:val="24"/>
+              </w:rPr>
+              <w:t>Todos os cenários.</w:t>
+            </w:r>
+            <w:r>
+              <w:rPr>
+                <w:color w:val="FFFFFF" w:themeColor="background1"/>
+                <w:sz w:val="24"/>
+              </w:rPr>
+              <w:br/>
+              <w:t>Algoritmo baseado em divisão e conquista, utiliza recursão para otimizar a execução.</w:t>
+            </w:r>
+          </w:p>
+        </w:tc>
+        <w:tc>
+          <w:tcPr>
+            <w:tcW w:w="2381" w:type="dxa"/>
+            <w:tcBorders>
+              <w:top w:val="single" w:sz="8" w:space="0" w:color="auto"/>
+              <w:left w:val="single" w:sz="8" w:space="0" w:color="auto"/>
+              <w:bottom w:val="single" w:sz="8" w:space="0" w:color="auto"/>
+              <w:right w:val="single" w:sz="8" w:space="0" w:color="auto"/>
+            </w:tcBorders>
+            <w:shd w:val="clear" w:color="auto" w:fill="7F7F7F" w:themeFill="text1" w:themeFillTint="80"/>
+          </w:tcPr>
+          <w:p>
+            <w:pPr>
+              <w:rPr>
+                <w:color w:val="FFFFFF" w:themeColor="background1"/>
+                <w:sz w:val="24"/>
+              </w:rPr>
+            </w:pPr>
+            <w:r>
+              <w:rPr>
+                <w:color w:val="FFFFFF" w:themeColor="background1"/>
+                <w:sz w:val="24"/>
+              </w:rPr>
+              <w:t>Ω(nlgn)</w:t>
+            </w:r>
+          </w:p>
+        </w:tc>
+      </w:tr>
+      <w:tr>
+        <w:tc>
+          <w:tcPr>
+            <w:tcW w:w="2122" w:type="dxa"/>
+            <w:tcBorders>
+              <w:top w:val="single" w:sz="8" w:space="0" w:color="auto"/>
+              <w:left w:val="single" w:sz="8" w:space="0" w:color="auto"/>
+              <w:bottom w:val="single" w:sz="8" w:space="0" w:color="auto"/>
+              <w:right w:val="single" w:sz="8" w:space="0" w:color="auto"/>
+            </w:tcBorders>
+            <w:shd w:val="clear" w:color="auto" w:fill="7F7F7F" w:themeFill="text1" w:themeFillTint="80"/>
+          </w:tcPr>
+          <w:p>
+            <w:pPr>
+              <w:rPr>
+                <w:color w:val="FFFFFF" w:themeColor="background1"/>
+                <w:sz w:val="24"/>
+              </w:rPr>
+            </w:pPr>
+            <w:r>
+              <w:rPr>
+                <w:color w:val="FFFFFF" w:themeColor="background1"/>
+                <w:sz w:val="24"/>
+              </w:rPr>
+              <w:t>Heap Sort</w:t>
+            </w:r>
+          </w:p>
+        </w:tc>
+        <w:tc>
+          <w:tcPr>
+            <w:tcW w:w="5953" w:type="dxa"/>
+            <w:tcBorders>
+              <w:top w:val="single" w:sz="8" w:space="0" w:color="auto"/>
+              <w:left w:val="single" w:sz="8" w:space="0" w:color="auto"/>
+              <w:bottom w:val="single" w:sz="8" w:space="0" w:color="auto"/>
+              <w:right w:val="single" w:sz="8" w:space="0" w:color="auto"/>
+            </w:tcBorders>
+            <w:shd w:val="clear" w:color="auto" w:fill="7F7F7F" w:themeFill="text1" w:themeFillTint="80"/>
+          </w:tcPr>
+          <w:p>
+            <w:pPr>
+              <w:rPr>
+                <w:color w:val="FFFFFF" w:themeColor="background1"/>
+                <w:sz w:val="24"/>
+              </w:rPr>
+            </w:pPr>
+            <w:r>
+              <w:rPr>
+                <w:color w:val="FFFFFF" w:themeColor="background1"/>
+                <w:sz w:val="24"/>
+              </w:rPr>
+              <w:t>Todos os cenários.</w:t>
+            </w:r>
+            <w:r>
+              <w:rPr>
+                <w:color w:val="FFFFFF" w:themeColor="background1"/>
+                <w:sz w:val="24"/>
+              </w:rPr>
+              <w:br/>
+              <w:t xml:space="preserve">Algoritmo </w:t>
+            </w:r>
+            <w:r>
+              <w:rPr>
+                <w:color w:val="FFFFFF" w:themeColor="background1"/>
+                <w:sz w:val="24"/>
+              </w:rPr>
+              <w:t xml:space="preserve">que </w:t>
+            </w:r>
+            <w:r>
+              <w:rPr>
+                <w:color w:val="FFFFFF" w:themeColor="background1"/>
+                <w:sz w:val="24"/>
+              </w:rPr>
+              <w:t>estrutura</w:t>
+            </w:r>
+            <w:r>
+              <w:rPr>
+                <w:color w:val="FFFFFF" w:themeColor="background1"/>
+                <w:sz w:val="24"/>
+              </w:rPr>
+              <w:t xml:space="preserve"> o vetor em forma de heap para que possamos saber que sempre o maior elemento estará na raiz.</w:t>
+            </w:r>
+          </w:p>
+        </w:tc>
+        <w:tc>
+          <w:tcPr>
+            <w:tcW w:w="2381" w:type="dxa"/>
+            <w:tcBorders>
+              <w:top w:val="single" w:sz="8" w:space="0" w:color="auto"/>
+              <w:left w:val="single" w:sz="8" w:space="0" w:color="auto"/>
+              <w:bottom w:val="single" w:sz="8" w:space="0" w:color="auto"/>
+              <w:right w:val="single" w:sz="8" w:space="0" w:color="auto"/>
+            </w:tcBorders>
+            <w:shd w:val="clear" w:color="auto" w:fill="7F7F7F" w:themeFill="text1" w:themeFillTint="80"/>
+          </w:tcPr>
+          <w:p>
+            <w:pPr>
+              <w:rPr>
+                <w:color w:val="FFFFFF" w:themeColor="background1"/>
+                <w:sz w:val="24"/>
+              </w:rPr>
+            </w:pPr>
+            <w:r>
+              <w:rPr>
+                <w:color w:val="FFFFFF" w:themeColor="background1"/>
+                <w:sz w:val="24"/>
+              </w:rPr>
+              <w:t>Ω(nlgn)</w:t>
+            </w:r>
+          </w:p>
+        </w:tc>
+      </w:tr>
+      <w:tr>
+        <w:tc>
+          <w:tcPr>
+            <w:tcW w:w="2122" w:type="dxa"/>
+            <w:tcBorders>
+              <w:top w:val="single" w:sz="8" w:space="0" w:color="auto"/>
+              <w:left w:val="single" w:sz="8" w:space="0" w:color="auto"/>
+              <w:bottom w:val="single" w:sz="8" w:space="0" w:color="auto"/>
+              <w:right w:val="single" w:sz="8" w:space="0" w:color="auto"/>
+            </w:tcBorders>
+            <w:shd w:val="clear" w:color="auto" w:fill="7F7F7F" w:themeFill="text1" w:themeFillTint="80"/>
+          </w:tcPr>
+          <w:p>
+            <w:pPr>
+              <w:rPr>
+                <w:color w:val="FFFFFF" w:themeColor="background1"/>
+                <w:sz w:val="24"/>
+              </w:rPr>
+            </w:pPr>
+            <w:r>
+              <w:rPr>
+                <w:color w:val="FFFFFF" w:themeColor="background1"/>
+                <w:sz w:val="24"/>
+              </w:rPr>
+              <w:t>Quick Sort</w:t>
+            </w:r>
+          </w:p>
+        </w:tc>
+        <w:tc>
+          <w:tcPr>
+            <w:tcW w:w="5953" w:type="dxa"/>
+            <w:tcBorders>
+              <w:top w:val="single" w:sz="8" w:space="0" w:color="auto"/>
+              <w:left w:val="single" w:sz="8" w:space="0" w:color="auto"/>
+              <w:bottom w:val="single" w:sz="8" w:space="0" w:color="auto"/>
+              <w:right w:val="single" w:sz="8" w:space="0" w:color="auto"/>
+            </w:tcBorders>
+            <w:shd w:val="clear" w:color="auto" w:fill="7F7F7F" w:themeFill="text1" w:themeFillTint="80"/>
+          </w:tcPr>
+          <w:p>
+            <w:pPr>
+              <w:rPr>
+                <w:color w:val="FFFFFF" w:themeColor="background1"/>
+                <w:sz w:val="24"/>
+              </w:rPr>
+            </w:pPr>
+            <w:r>
+              <w:rPr>
+                <w:color w:val="FFFFFF" w:themeColor="background1"/>
+                <w:sz w:val="24"/>
+              </w:rPr>
+              <w:t>Todos os cenários.</w:t>
+            </w:r>
+            <w:r>
+              <w:rPr>
+                <w:color w:val="FFFFFF" w:themeColor="background1"/>
+                <w:sz w:val="24"/>
+              </w:rPr>
+              <w:br/>
+              <w:t>Algoritmo que utiliza divisão e conquista baseado em um elemento pivô.</w:t>
+            </w:r>
+          </w:p>
+        </w:tc>
+        <w:tc>
+          <w:tcPr>
+            <w:tcW w:w="2381" w:type="dxa"/>
+            <w:tcBorders>
+              <w:top w:val="single" w:sz="8" w:space="0" w:color="auto"/>
+              <w:left w:val="single" w:sz="8" w:space="0" w:color="auto"/>
+              <w:bottom w:val="single" w:sz="8" w:space="0" w:color="auto"/>
+              <w:right w:val="single" w:sz="8" w:space="0" w:color="auto"/>
+            </w:tcBorders>
+            <w:shd w:val="clear" w:color="auto" w:fill="7F7F7F" w:themeFill="text1" w:themeFillTint="80"/>
+          </w:tcPr>
+          <w:p>
+            <w:pPr>
+              <w:rPr>
+                <w:color w:val="FFFFFF" w:themeColor="background1"/>
+                <w:sz w:val="24"/>
+              </w:rPr>
+            </w:pPr>
+            <w:r>
+              <w:rPr>
+                <w:color w:val="FFFFFF" w:themeColor="background1"/>
+                <w:sz w:val="24"/>
+              </w:rPr>
+              <w:t>Pior caso: O(n²)</w:t>
+            </w:r>
+            <w:r>
+              <w:rPr>
+                <w:color w:val="FFFFFF" w:themeColor="background1"/>
+                <w:sz w:val="24"/>
+              </w:rPr>
+              <w:br/>
+            </w:r>
+            <w:r>
+              <w:rPr>
+                <w:color w:val="FFFFFF" w:themeColor="background1"/>
+                <w:sz w:val="24"/>
+              </w:rPr>
+              <w:t xml:space="preserve">caso </w:t>
+            </w:r>
+            <w:r>
+              <w:rPr>
+                <w:color w:val="FFFFFF" w:themeColor="background1"/>
+                <w:sz w:val="24"/>
+              </w:rPr>
+              <w:t>médio: Ω(nlgn)</w:t>
+            </w:r>
+          </w:p>
+        </w:tc>
+      </w:tr>
+      <w:tr>
+        <w:tc>
+          <w:tcPr>
+            <w:tcW w:w="2122" w:type="dxa"/>
+            <w:tcBorders>
+              <w:top w:val="single" w:sz="8" w:space="0" w:color="auto"/>
+              <w:left w:val="single" w:sz="8" w:space="0" w:color="auto"/>
+              <w:bottom w:val="single" w:sz="8" w:space="0" w:color="auto"/>
+              <w:right w:val="single" w:sz="8" w:space="0" w:color="auto"/>
+            </w:tcBorders>
+            <w:shd w:val="clear" w:color="auto" w:fill="7F7F7F" w:themeFill="text1" w:themeFillTint="80"/>
+          </w:tcPr>
+          <w:p>
+            <w:pPr>
+              <w:rPr>
+                <w:color w:val="FFFFFF" w:themeColor="background1"/>
+                <w:sz w:val="24"/>
+              </w:rPr>
+            </w:pPr>
+            <w:r>
+              <w:rPr>
+                <w:color w:val="FFFFFF" w:themeColor="background1"/>
+                <w:sz w:val="24"/>
+              </w:rPr>
+              <w:t>Counting Sort</w:t>
+            </w:r>
+          </w:p>
+        </w:tc>
+        <w:tc>
+          <w:tcPr>
+            <w:tcW w:w="5953" w:type="dxa"/>
+            <w:tcBorders>
+              <w:top w:val="single" w:sz="8" w:space="0" w:color="auto"/>
+              <w:left w:val="single" w:sz="8" w:space="0" w:color="auto"/>
+              <w:bottom w:val="single" w:sz="8" w:space="0" w:color="auto"/>
+              <w:right w:val="single" w:sz="8" w:space="0" w:color="auto"/>
+            </w:tcBorders>
+            <w:shd w:val="clear" w:color="auto" w:fill="7F7F7F" w:themeFill="text1" w:themeFillTint="80"/>
+          </w:tcPr>
+          <w:p>
+            <w:pPr>
+              <w:rPr>
+                <w:color w:val="FFFFFF" w:themeColor="background1"/>
+                <w:sz w:val="24"/>
+              </w:rPr>
+            </w:pPr>
+            <w:r>
+              <w:rPr>
+                <w:color w:val="FFFFFF" w:themeColor="background1"/>
+                <w:sz w:val="24"/>
+              </w:rPr>
+              <w:t>Somente</w:t>
+            </w:r>
+            <w:r>
+              <w:rPr>
+                <w:color w:val="FFFFFF" w:themeColor="background1"/>
+                <w:sz w:val="24"/>
+              </w:rPr>
+              <w:t xml:space="preserve"> para o c</w:t>
+            </w:r>
+            <w:r>
+              <w:rPr>
+                <w:color w:val="FFFFFF" w:themeColor="background1"/>
+                <w:sz w:val="24"/>
+              </w:rPr>
+              <w:t xml:space="preserve">enário </w:t>
+            </w:r>
+            <w:r>
+              <w:rPr>
+                <w:color w:val="FFFFFF" w:themeColor="background1"/>
+                <w:sz w:val="24"/>
+              </w:rPr>
+              <w:t>em que</w:t>
+            </w:r>
+            <w:r>
+              <w:rPr>
+                <w:color w:val="FFFFFF" w:themeColor="background1"/>
+                <w:sz w:val="24"/>
+              </w:rPr>
+              <w:t xml:space="preserve"> o</w:t>
+            </w:r>
+            <w:r>
+              <w:rPr>
+                <w:color w:val="FFFFFF" w:themeColor="background1"/>
+                <w:sz w:val="24"/>
+              </w:rPr>
+              <w:t xml:space="preserve"> </w:t>
+            </w:r>
+            <w:r>
+              <w:rPr>
+                <w:color w:val="FFFFFF" w:themeColor="background1"/>
+                <w:sz w:val="24"/>
+              </w:rPr>
+              <w:t>maior elemento</w:t>
+            </w:r>
+            <w:r>
+              <w:rPr>
+                <w:color w:val="FFFFFF" w:themeColor="background1"/>
+                <w:sz w:val="24"/>
+              </w:rPr>
+              <w:t xml:space="preserve"> do vetor</w:t>
+            </w:r>
+            <w:r>
+              <w:rPr>
+                <w:color w:val="FFFFFF" w:themeColor="background1"/>
+                <w:sz w:val="24"/>
+              </w:rPr>
+              <w:t xml:space="preserve"> (k)</w:t>
+            </w:r>
+            <w:r>
+              <w:rPr>
+                <w:color w:val="FFFFFF" w:themeColor="background1"/>
+                <w:sz w:val="24"/>
+              </w:rPr>
+              <w:t xml:space="preserve"> </w:t>
+            </w:r>
+            <w:r>
+              <w:rPr>
+                <w:color w:val="FFFFFF" w:themeColor="background1"/>
+                <w:sz w:val="24"/>
+              </w:rPr>
+              <w:t>é</w:t>
+            </w:r>
+            <w:r>
+              <w:rPr>
+                <w:color w:val="FFFFFF" w:themeColor="background1"/>
+                <w:sz w:val="24"/>
+              </w:rPr>
+              <w:t xml:space="preserve"> menor que </w:t>
+            </w:r>
+            <w:r>
+              <w:rPr>
+                <w:color w:val="FFFFFF" w:themeColor="background1"/>
+                <w:sz w:val="24"/>
+              </w:rPr>
+              <w:t>a quantidade de elemento</w:t>
+            </w:r>
+            <w:r>
+              <w:rPr>
+                <w:color w:val="FFFFFF" w:themeColor="background1"/>
+                <w:sz w:val="24"/>
+              </w:rPr>
+              <w:t>s</w:t>
+            </w:r>
+            <w:r>
+              <w:rPr>
+                <w:color w:val="FFFFFF" w:themeColor="background1"/>
+                <w:sz w:val="24"/>
+              </w:rPr>
+              <w:t xml:space="preserve"> do vetor (n)</w:t>
+            </w:r>
+            <w:r>
+              <w:rPr>
+                <w:color w:val="FFFFFF" w:themeColor="background1"/>
+                <w:sz w:val="24"/>
+              </w:rPr>
+              <w:t xml:space="preserve">, pois </w:t>
+            </w:r>
+            <w:r>
+              <w:rPr>
+                <w:color w:val="FFFFFF" w:themeColor="background1"/>
+                <w:sz w:val="24"/>
+              </w:rPr>
+              <w:t>é criado um vetor auxiliar de tamanho K</w:t>
+            </w:r>
+            <w:r>
+              <w:rPr>
+                <w:color w:val="FFFFFF" w:themeColor="background1"/>
+                <w:sz w:val="24"/>
+              </w:rPr>
+              <w:t>.</w:t>
+            </w:r>
+          </w:p>
+        </w:tc>
+        <w:tc>
+          <w:tcPr>
+            <w:tcW w:w="2381" w:type="dxa"/>
+            <w:tcBorders>
+              <w:top w:val="single" w:sz="8" w:space="0" w:color="auto"/>
+              <w:left w:val="single" w:sz="8" w:space="0" w:color="auto"/>
+              <w:bottom w:val="single" w:sz="8" w:space="0" w:color="auto"/>
+              <w:right w:val="single" w:sz="8" w:space="0" w:color="auto"/>
+            </w:tcBorders>
+            <w:shd w:val="clear" w:color="auto" w:fill="7F7F7F" w:themeFill="text1" w:themeFillTint="80"/>
+          </w:tcPr>
+          <w:p>
+            <w:pPr>
+              <w:rPr>
+                <w:color w:val="FFFFFF" w:themeColor="background1"/>
+                <w:sz w:val="24"/>
+              </w:rPr>
+            </w:pPr>
+            <w:r>
+              <w:rPr>
+                <w:color w:val="FFFFFF" w:themeColor="background1"/>
+                <w:sz w:val="24"/>
+              </w:rPr>
+              <w:t>Θ</w:t>
+            </w:r>
+            <w:r>
+              <w:rPr>
+                <w:color w:val="FFFFFF" w:themeColor="background1"/>
+                <w:sz w:val="24"/>
+              </w:rPr>
+              <w:t>(n</w:t>
+            </w:r>
+            <w:r>
+              <w:rPr>
+                <w:color w:val="FFFFFF" w:themeColor="background1"/>
+                <w:sz w:val="24"/>
+              </w:rPr>
+              <w:t>)</w:t>
+            </w:r>
+          </w:p>
+        </w:tc>
+      </w:tr>
+      <w:tr>
+        <w:tc>
+          <w:tcPr>
+            <w:tcW w:w="2122" w:type="dxa"/>
+            <w:tcBorders>
+              <w:top w:val="single" w:sz="8" w:space="0" w:color="auto"/>
+              <w:left w:val="single" w:sz="8" w:space="0" w:color="auto"/>
+              <w:bottom w:val="single" w:sz="8" w:space="0" w:color="auto"/>
+              <w:right w:val="single" w:sz="8" w:space="0" w:color="auto"/>
+            </w:tcBorders>
+            <w:shd w:val="clear" w:color="auto" w:fill="7F7F7F" w:themeFill="text1" w:themeFillTint="80"/>
+          </w:tcPr>
+          <w:p>
+            <w:pPr>
+              <w:rPr>
+                <w:color w:val="FFFFFF" w:themeColor="background1"/>
+                <w:sz w:val="24"/>
+              </w:rPr>
+            </w:pPr>
+            <w:r>
+              <w:rPr>
+                <w:color w:val="FFFFFF" w:themeColor="background1"/>
+                <w:sz w:val="24"/>
+              </w:rPr>
+              <w:t>Radix Sort</w:t>
+            </w:r>
+          </w:p>
+        </w:tc>
+        <w:tc>
+          <w:tcPr>
+            <w:tcW w:w="5953" w:type="dxa"/>
+            <w:tcBorders>
+              <w:top w:val="single" w:sz="8" w:space="0" w:color="auto"/>
+              <w:left w:val="single" w:sz="8" w:space="0" w:color="auto"/>
+              <w:bottom w:val="single" w:sz="8" w:space="0" w:color="auto"/>
+              <w:right w:val="single" w:sz="8" w:space="0" w:color="auto"/>
+            </w:tcBorders>
+            <w:shd w:val="clear" w:color="auto" w:fill="7F7F7F" w:themeFill="text1" w:themeFillTint="80"/>
+          </w:tcPr>
+          <w:p>
+            <w:pPr>
+              <w:rPr>
+                <w:color w:val="FFFFFF" w:themeColor="background1"/>
+                <w:sz w:val="24"/>
+              </w:rPr>
+            </w:pPr>
+            <w:r>
+              <w:rPr>
+                <w:color w:val="FFFFFF" w:themeColor="background1"/>
+                <w:sz w:val="24"/>
+              </w:rPr>
+              <w:t xml:space="preserve">Somente para o cenário </w:t>
+            </w:r>
+            <w:r>
+              <w:rPr>
+                <w:color w:val="FFFFFF" w:themeColor="background1"/>
+                <w:sz w:val="24"/>
+              </w:rPr>
+              <w:t>onde a quantidade dígitos dos elementos do vetor são iguais</w:t>
+            </w:r>
+            <w:r>
+              <w:rPr>
+                <w:color w:val="FFFFFF" w:themeColor="background1"/>
+                <w:sz w:val="24"/>
+              </w:rPr>
+              <w:t xml:space="preserve">, caso necessário </w:t>
+            </w:r>
+            <w:r>
+              <w:rPr>
+                <w:color w:val="FFFFFF" w:themeColor="background1"/>
+                <w:sz w:val="24"/>
+              </w:rPr>
+              <w:t>podemos aplicar um cálculo para que se tornem</w:t>
+            </w:r>
+            <w:r>
+              <w:rPr>
+                <w:color w:val="FFFFFF" w:themeColor="background1"/>
+                <w:sz w:val="24"/>
+              </w:rPr>
+              <w:t>.</w:t>
+            </w:r>
+          </w:p>
+        </w:tc>
+        <w:tc>
+          <w:tcPr>
+            <w:tcW w:w="2381" w:type="dxa"/>
+            <w:tcBorders>
+              <w:top w:val="single" w:sz="8" w:space="0" w:color="auto"/>
+              <w:left w:val="single" w:sz="8" w:space="0" w:color="auto"/>
+              <w:bottom w:val="single" w:sz="8" w:space="0" w:color="auto"/>
+              <w:right w:val="single" w:sz="8" w:space="0" w:color="auto"/>
+            </w:tcBorders>
+            <w:shd w:val="clear" w:color="auto" w:fill="7F7F7F" w:themeFill="text1" w:themeFillTint="80"/>
+          </w:tcPr>
+          <w:p>
+            <w:pPr>
+              <w:rPr>
+                <w:color w:val="FFFFFF" w:themeColor="background1"/>
+                <w:sz w:val="24"/>
+              </w:rPr>
+            </w:pPr>
+            <w:r>
+              <w:rPr>
+                <w:color w:val="FFFFFF" w:themeColor="background1"/>
+                <w:sz w:val="24"/>
+              </w:rPr>
+              <w:t>Θ(n)</w:t>
+            </w:r>
+          </w:p>
+        </w:tc>
+      </w:tr>
+      <w:tr>
+        <w:tc>
+          <w:tcPr>
+            <w:tcW w:w="2122" w:type="dxa"/>
+            <w:tcBorders>
+              <w:top w:val="single" w:sz="8" w:space="0" w:color="auto"/>
+              <w:left w:val="single" w:sz="8" w:space="0" w:color="auto"/>
+              <w:bottom w:val="single" w:sz="8" w:space="0" w:color="auto"/>
+              <w:right w:val="single" w:sz="8" w:space="0" w:color="auto"/>
+            </w:tcBorders>
+            <w:shd w:val="clear" w:color="auto" w:fill="7F7F7F" w:themeFill="text1" w:themeFillTint="80"/>
+          </w:tcPr>
+          <w:p>
+            <w:pPr>
+              <w:rPr>
+                <w:color w:val="FFFFFF" w:themeColor="background1"/>
+                <w:sz w:val="24"/>
+              </w:rPr>
+            </w:pPr>
+            <w:r>
+              <w:rPr>
+                <w:color w:val="FFFFFF" w:themeColor="background1"/>
+                <w:sz w:val="24"/>
+              </w:rPr>
+              <w:t>Bucket Sort</w:t>
+            </w:r>
+          </w:p>
+        </w:tc>
+        <w:tc>
+          <w:tcPr>
+            <w:tcW w:w="5953" w:type="dxa"/>
+            <w:tcBorders>
+              <w:top w:val="single" w:sz="8" w:space="0" w:color="auto"/>
+              <w:left w:val="single" w:sz="8" w:space="0" w:color="auto"/>
+              <w:bottom w:val="single" w:sz="8" w:space="0" w:color="auto"/>
+              <w:right w:val="single" w:sz="8" w:space="0" w:color="auto"/>
+            </w:tcBorders>
+            <w:shd w:val="clear" w:color="auto" w:fill="7F7F7F" w:themeFill="text1" w:themeFillTint="80"/>
+          </w:tcPr>
+          <w:p>
+            <w:pPr>
+              <w:rPr>
+                <w:color w:val="FFFFFF" w:themeColor="background1"/>
+                <w:sz w:val="24"/>
+              </w:rPr>
+            </w:pPr>
+            <w:r>
+              <w:rPr>
+                <w:color w:val="FFFFFF" w:themeColor="background1"/>
+                <w:sz w:val="24"/>
+              </w:rPr>
+              <w:t>Cenário onde sabemos o range dos elementos</w:t>
+            </w:r>
+            <w:r>
+              <w:rPr>
+                <w:color w:val="FFFFFF" w:themeColor="background1"/>
+                <w:sz w:val="24"/>
+              </w:rPr>
+              <w:t xml:space="preserve"> que estão no vetor</w:t>
+            </w:r>
+            <w:r>
+              <w:rPr>
+                <w:color w:val="FFFFFF" w:themeColor="background1"/>
+                <w:sz w:val="24"/>
+              </w:rPr>
+              <w:t xml:space="preserve">. Para garantir o seu tempo caso médio </w:t>
+            </w:r>
+            <w:r>
+              <w:rPr>
+                <w:color w:val="FFFFFF" w:themeColor="background1"/>
+                <w:sz w:val="24"/>
+              </w:rPr>
+              <w:t xml:space="preserve">cada </w:t>
+            </w:r>
+            <w:proofErr w:type="spellStart"/>
+            <w:r>
+              <w:rPr>
+                <w:color w:val="FFFFFF" w:themeColor="background1"/>
+                <w:sz w:val="24"/>
+              </w:rPr>
+              <w:t>bucket</w:t>
+            </w:r>
+            <w:proofErr w:type="spellEnd"/>
+            <w:r>
+              <w:rPr>
+                <w:color w:val="FFFFFF" w:themeColor="background1"/>
+                <w:sz w:val="24"/>
+              </w:rPr>
+              <w:t xml:space="preserve"> precisa ter a</w:t>
+            </w:r>
+            <w:r>
+              <w:rPr>
+                <w:color w:val="FFFFFF" w:themeColor="background1"/>
+                <w:sz w:val="24"/>
+              </w:rPr>
+              <w:t>penas um elemento.</w:t>
+            </w:r>
+          </w:p>
+        </w:tc>
+        <w:tc>
+          <w:tcPr>
+            <w:tcW w:w="2381" w:type="dxa"/>
+            <w:tcBorders>
+              <w:top w:val="single" w:sz="8" w:space="0" w:color="auto"/>
+              <w:left w:val="single" w:sz="8" w:space="0" w:color="auto"/>
+              <w:bottom w:val="single" w:sz="8" w:space="0" w:color="auto"/>
+              <w:right w:val="single" w:sz="8" w:space="0" w:color="auto"/>
+            </w:tcBorders>
+            <w:shd w:val="clear" w:color="auto" w:fill="7F7F7F" w:themeFill="text1" w:themeFillTint="80"/>
+          </w:tcPr>
+          <w:p>
+            <w:pPr>
+              <w:rPr>
+                <w:color w:val="FFFFFF" w:themeColor="background1"/>
+                <w:sz w:val="24"/>
+              </w:rPr>
+            </w:pPr>
+            <w:r>
+              <w:rPr>
+                <w:color w:val="FFFFFF" w:themeColor="background1"/>
+                <w:sz w:val="24"/>
+              </w:rPr>
+              <w:t>Θ(n)</w:t>
+            </w:r>
+          </w:p>
+        </w:tc>
+      </w:tr>
+    </w:tbl>
+    <w:p>
+      <w:pPr>
+        <w:rPr>
+          <w:sz w:val="32"/>
+        </w:rPr>
+      </w:pPr>
+    </w:p>
+    <w:p>
+      <w:pPr>
+        <w:rPr>
+          <w:sz w:val="32"/>
+        </w:rPr>
+      </w:pPr>
+      <w:r>
+        <w:rPr>
+          <w:sz w:val="32"/>
+        </w:rPr>
+        <w:br w:type="page"/>
+      </w:r>
+    </w:p>
+    <w:p>
+      <w:pPr>
+        <w:jc w:val="center"/>
+        <w:rPr>
+          <w:b/>
+          <w:sz w:val="36"/>
+        </w:rPr>
+      </w:pPr>
+      <w:r>
+        <w:rPr>
+          <w:b/>
+          <w:sz w:val="36"/>
+        </w:rPr>
+        <w:lastRenderedPageBreak/>
+        <w:t>Limitante Superior e Inferior</w:t>
+      </w:r>
+    </w:p>
+    <w:p>
+      <w:pPr>
+        <w:rPr>
+          <w:b/>
+          <w:sz w:val="32"/>
+        </w:rPr>
+      </w:pPr>
+      <w:r>
+        <w:rPr>
+          <w:b/>
+          <w:sz w:val="32"/>
+        </w:rPr>
+        <w:t>Limitante Inferior</w:t>
+      </w:r>
+    </w:p>
+    <w:p>
+      <w:pPr>
+        <w:rPr>
+          <w:sz w:val="32"/>
+        </w:rPr>
+      </w:pPr>
+      <w:r>
+        <w:rPr>
+          <w:sz w:val="32"/>
+        </w:rPr>
+        <w:t>Dado um determinado problema</w:t>
+      </w:r>
+      <w:r>
+        <w:rPr>
+          <w:sz w:val="32"/>
+        </w:rPr>
+        <w:t xml:space="preserve"> P</w:t>
+      </w:r>
+      <w:r>
+        <w:rPr>
+          <w:sz w:val="32"/>
+        </w:rPr>
+        <w:t xml:space="preserve">, chamamos de limite inferior (ou </w:t>
+      </w:r>
       <w:proofErr w:type="spellStart"/>
       <w:r>
         <w:rPr>
-          <w:rFonts w:ascii="Cambria Math" w:hAnsi="Cambria Math" w:cs="Cambria Math"/>
-          <w:b/>
-          <w:sz w:val="32"/>
-        </w:rPr>
-        <w:t>l</w:t>
-      </w:r>
-      <w:r>
-        <w:rPr>
-          <w:rFonts w:ascii="Cambria Math" w:hAnsi="Cambria Math" w:cs="Cambria Math"/>
-          <w:b/>
-          <w:sz w:val="32"/>
-        </w:rPr>
-        <w:t>g</w:t>
+          <w:sz w:val="32"/>
+        </w:rPr>
+        <w:t>lower</w:t>
       </w:r>
       <w:proofErr w:type="spellEnd"/>
       <w:r>
         <w:rPr>
-          <w:rFonts w:ascii="Cambria Math" w:hAnsi="Cambria Math" w:cs="Cambria Math"/>
-          <w:b/>
-          <w:sz w:val="32"/>
-        </w:rPr>
-        <w:t>(m)</w:t>
-      </w:r>
-      <w:r>
-        <w:rPr>
-          <w:rFonts w:ascii="Cambria Math" w:hAnsi="Cambria Math" w:cs="Cambria Math"/>
-          <w:b/>
-          <w:sz w:val="32"/>
-        </w:rPr>
-        <w:t>).</w:t>
-      </w:r>
-    </w:p>
-    <w:p>
-      <w:pPr>
-        <w:rPr>
-          <w:sz w:val="32"/>
-        </w:rPr>
-      </w:pPr>
-    </w:p>
-    <w:p>
-      <w:pPr>
-        <w:rPr>
-          <w:rFonts w:ascii="Cambria Math" w:hAnsi="Cambria Math" w:cs="Cambria Math"/>
-          <w:b/>
-          <w:sz w:val="32"/>
-        </w:rPr>
-      </w:pPr>
-      <w:r>
-        <w:rPr>
-          <w:b/>
-          <w:sz w:val="32"/>
-        </w:rPr>
-        <w:t>BUILD</w:t>
-      </w:r>
-      <w:r>
-        <w:rPr>
-          <w:rFonts w:cstheme="minorHAnsi"/>
-          <w:b/>
-          <w:sz w:val="32"/>
-        </w:rPr>
-        <w:t>-MAX-HEAP</w:t>
-      </w:r>
-    </w:p>
-    <w:p>
-      <w:pPr>
-        <w:rPr>
-          <w:sz w:val="32"/>
-        </w:rPr>
-      </w:pPr>
-      <w:r>
-        <w:rPr>
-          <w:rFonts w:cstheme="minorHAnsi"/>
-          <w:sz w:val="32"/>
-        </w:rPr>
-        <w:t xml:space="preserve">Dado um vetor qualquer, podemos construir um </w:t>
+          <w:sz w:val="32"/>
+        </w:rPr>
+        <w:t xml:space="preserve"> </w:t>
       </w:r>
       <w:proofErr w:type="spellStart"/>
       <w:r>
         <w:rPr>
-          <w:rFonts w:cstheme="minorHAnsi"/>
-          <w:sz w:val="32"/>
-        </w:rPr>
-        <w:t>heap</w:t>
+          <w:sz w:val="32"/>
+        </w:rPr>
+        <w:t>bound</w:t>
       </w:r>
       <w:proofErr w:type="spellEnd"/>
       <w:r>
         <w:rPr>
-          <w:rFonts w:cstheme="minorHAnsi"/>
-          <w:sz w:val="32"/>
-        </w:rPr>
-        <w:t xml:space="preserve"> com </w:t>
-      </w:r>
-      <w:r>
-        <w:rPr>
-          <w:rFonts w:cstheme="minorHAnsi"/>
-          <w:sz w:val="32"/>
-        </w:rPr>
-        <w:t>a</w:t>
-      </w:r>
-      <w:r>
-        <w:rPr>
-          <w:rFonts w:cstheme="minorHAnsi"/>
-          <w:sz w:val="32"/>
-        </w:rPr>
-        <w:t xml:space="preserve"> função</w:t>
-      </w:r>
-      <w:r>
-        <w:rPr>
-          <w:rFonts w:cstheme="minorHAnsi"/>
-          <w:sz w:val="32"/>
-        </w:rPr>
-        <w:t xml:space="preserve"> a BUILD-MAX-HEAP.</w:t>
-      </w:r>
-      <w:r>
-        <w:rPr>
-          <w:rFonts w:cstheme="minorHAnsi"/>
-          <w:sz w:val="32"/>
-        </w:rPr>
-        <w:br/>
-      </w:r>
-      <w:r>
-        <w:rPr>
-          <w:rFonts w:cstheme="minorHAnsi"/>
-          <w:sz w:val="32"/>
-        </w:rPr>
-        <w:t xml:space="preserve">Assinatura: </w:t>
-      </w:r>
-      <w:r>
-        <w:rPr>
-          <w:sz w:val="32"/>
-        </w:rPr>
-        <w:t>BUILD</w:t>
-      </w:r>
-      <w:r>
-        <w:rPr>
-          <w:sz w:val="32"/>
-        </w:rPr>
-        <w:t>-</w:t>
-      </w:r>
-      <w:r>
-        <w:rPr>
-          <w:sz w:val="32"/>
-        </w:rPr>
-        <w:t>MAX-</w:t>
-      </w:r>
-      <w:r>
-        <w:rPr>
-          <w:sz w:val="32"/>
-        </w:rPr>
-        <w:t>HEAP(</w:t>
-      </w:r>
-      <w:r>
-        <w:rPr>
-          <w:sz w:val="32"/>
-        </w:rPr>
-        <w:t>v</w:t>
-      </w:r>
-      <w:r>
-        <w:rPr>
-          <w:sz w:val="32"/>
-        </w:rPr>
-        <w:t xml:space="preserve">, </w:t>
-      </w:r>
-      <w:r>
-        <w:rPr>
-          <w:sz w:val="32"/>
-        </w:rPr>
-        <w:t>n</w:t>
-      </w:r>
-      <w:r>
-        <w:rPr>
           <w:sz w:val="32"/>
         </w:rPr>
         <w:t>)</w:t>
@@ -2003,256 +3446,81 @@
         <w:rPr>
           <w:sz w:val="32"/>
         </w:rPr>
-        <w:br/>
-      </w:r>
-      <w:r>
-        <w:rPr>
-          <w:sz w:val="32"/>
-        </w:rPr>
-        <w:t xml:space="preserve">A função acima </w:t>
-      </w:r>
-      <w:r>
-        <w:rPr>
-          <w:sz w:val="32"/>
-        </w:rPr>
-        <w:t xml:space="preserve">percorre </w:t>
-      </w:r>
-      <w:r>
-        <w:rPr>
-          <w:sz w:val="32"/>
-        </w:rPr>
-        <w:t>de forma decrescente do nó</w:t>
-      </w:r>
-      <w:r>
-        <w:rPr>
-          <w:b/>
-          <w:sz w:val="32"/>
-        </w:rPr>
         <w:t xml:space="preserve"> </w:t>
       </w:r>
       <w:r>
         <w:rPr>
-          <w:rFonts w:ascii="Cambria Math" w:hAnsi="Cambria Math" w:cs="Cambria Math"/>
-          <w:b/>
-          <w:sz w:val="32"/>
-        </w:rPr>
-        <w:t>⌊</w:t>
-      </w:r>
-      <w:r>
-        <w:rPr>
-          <w:b/>
-          <w:sz w:val="32"/>
-        </w:rPr>
-        <w:t>n/2</w:t>
-      </w:r>
-      <w:r>
-        <w:rPr>
-          <w:rFonts w:ascii="Cambria Math" w:hAnsi="Cambria Math" w:cs="Cambria Math"/>
-          <w:b/>
-          <w:sz w:val="32"/>
-        </w:rPr>
-        <w:t>⌋</w:t>
-      </w:r>
-      <w:r>
-        <w:rPr>
-          <w:rFonts w:ascii="Cambria Math" w:hAnsi="Cambria Math" w:cs="Cambria Math"/>
-          <w:b/>
+          <w:sz w:val="32"/>
+        </w:rPr>
+        <w:t>a complexidade mínima necessária para resolvê-lo.</w:t>
+      </w:r>
+    </w:p>
+    <w:p>
+      <w:pPr>
+        <w:rPr>
+          <w:b/>
+          <w:sz w:val="32"/>
+        </w:rPr>
+      </w:pPr>
+      <w:r>
+        <w:rPr>
+          <w:b/>
+          <w:sz w:val="32"/>
+        </w:rPr>
+        <w:t>Limitante Superior</w:t>
+      </w:r>
+    </w:p>
+    <w:p>
+      <w:pPr>
+        <w:rPr>
+          <w:sz w:val="32"/>
+        </w:rPr>
+      </w:pPr>
+      <w:r>
+        <w:rPr>
+          <w:sz w:val="32"/>
+        </w:rPr>
+        <w:t>Dado um determinado problema</w:t>
+      </w:r>
+      <w:r>
+        <w:rPr>
+          <w:sz w:val="32"/>
+        </w:rPr>
+        <w:t xml:space="preserve"> P</w:t>
+      </w:r>
+      <w:r>
+        <w:rPr>
+          <w:sz w:val="32"/>
+        </w:rPr>
+        <w:t xml:space="preserve">, chamamos de limite superior (ou </w:t>
+      </w:r>
+      <w:proofErr w:type="spellStart"/>
+      <w:r>
+        <w:rPr>
+          <w:sz w:val="32"/>
+        </w:rPr>
+        <w:t>upper</w:t>
+      </w:r>
+      <w:proofErr w:type="spellEnd"/>
+      <w:r>
+        <w:rPr>
           <w:sz w:val="32"/>
         </w:rPr>
         <w:t xml:space="preserve"> </w:t>
       </w:r>
-      <w:r>
-        <w:rPr>
-          <w:rFonts w:ascii="Cambria Math" w:hAnsi="Cambria Math" w:cs="Cambria Math"/>
-          <w:sz w:val="32"/>
-        </w:rPr>
-        <w:t>até 1, chamando a função MAX-HEAPFY para alocar os valores nos lugares corretos.</w:t>
-      </w:r>
-    </w:p>
-    <w:p>
-      <w:pPr>
-        <w:rPr>
-          <w:sz w:val="32"/>
-        </w:rPr>
-      </w:pPr>
-      <w:r>
-        <w:rPr>
-          <w:sz w:val="32"/>
-        </w:rPr>
-        <w:t>Algoritmo e análise:</w:t>
-      </w:r>
-    </w:p>
-    <w:p>
-      <w:pPr>
-        <w:rPr>
-          <w:sz w:val="32"/>
-        </w:rPr>
-      </w:pPr>
-      <w:r>
-        <w:rPr>
-          <w:sz w:val="32"/>
-        </w:rPr>
-        <w:t>BUILD-MAX-HEAP (A, n)</w:t>
-      </w:r>
-    </w:p>
-    <w:p>
-      <w:pPr>
-        <w:rPr>
-          <w:sz w:val="32"/>
-        </w:rPr>
-      </w:pPr>
-      <w:r>
-        <w:rPr>
-          <w:sz w:val="32"/>
-        </w:rPr>
-        <w:t xml:space="preserve">1. para i ← </w:t>
-      </w:r>
-      <w:r>
-        <w:rPr>
-          <w:rFonts w:ascii="Cambria Math" w:hAnsi="Cambria Math" w:cs="Cambria Math"/>
-          <w:sz w:val="32"/>
-        </w:rPr>
-        <w:t>⌊</w:t>
-      </w:r>
-      <w:r>
-        <w:rPr>
-          <w:sz w:val="32"/>
-        </w:rPr>
-        <w:t>n/2</w:t>
-      </w:r>
-      <w:r>
-        <w:rPr>
-          <w:rFonts w:ascii="Cambria Math" w:hAnsi="Cambria Math" w:cs="Cambria Math"/>
-          <w:sz w:val="32"/>
-        </w:rPr>
-        <w:t>⌋</w:t>
-      </w:r>
-      <w:r>
-        <w:rPr>
-          <w:sz w:val="32"/>
-        </w:rPr>
-        <w:t xml:space="preserve"> decrescendo at</w:t>
-      </w:r>
-      <w:r>
-        <w:rPr>
-          <w:rFonts w:ascii="Calibri" w:hAnsi="Calibri" w:cs="Calibri"/>
-          <w:sz w:val="32"/>
-        </w:rPr>
-        <w:t>é</w:t>
-      </w:r>
-      <w:r>
-        <w:rPr>
-          <w:sz w:val="32"/>
-        </w:rPr>
-        <w:t xml:space="preserve"> 1 fa</w:t>
-      </w:r>
-      <w:r>
-        <w:rPr>
-          <w:rFonts w:ascii="Calibri" w:hAnsi="Calibri" w:cs="Calibri"/>
-          <w:sz w:val="32"/>
-        </w:rPr>
-        <w:t>ç</w:t>
-      </w:r>
-      <w:r>
-        <w:rPr>
-          <w:sz w:val="32"/>
-        </w:rPr>
-        <w:t>a</w:t>
-      </w:r>
-      <w:r>
-        <w:rPr>
-          <w:sz w:val="32"/>
-        </w:rPr>
-        <w:t xml:space="preserve"> = </w:t>
-      </w:r>
-      <w:r>
-        <w:rPr>
-          <w:sz w:val="32"/>
-        </w:rPr>
-        <w:t>Θ(n/2)</w:t>
-      </w:r>
-    </w:p>
-    <w:p>
-      <w:pPr>
-        <w:rPr>
-          <w:sz w:val="32"/>
-        </w:rPr>
-      </w:pPr>
-      <w:r>
-        <w:rPr>
-          <w:sz w:val="32"/>
-        </w:rPr>
-        <w:t>2. MAX-HEAPIFY (A, n, i)</w:t>
-      </w:r>
-      <w:r>
-        <w:rPr>
-          <w:sz w:val="32"/>
-        </w:rPr>
-        <w:t xml:space="preserve">                              = </w:t>
-      </w:r>
-      <w:r>
-        <w:rPr>
-          <w:sz w:val="32"/>
-        </w:rPr>
-        <w:t xml:space="preserve">O(n/2 </w:t>
-      </w:r>
       <w:proofErr w:type="spellStart"/>
       <w:r>
         <w:rPr>
           <w:sz w:val="32"/>
         </w:rPr>
-        <w:t>l</w:t>
-      </w:r>
-      <w:r>
-        <w:rPr>
-          <w:sz w:val="32"/>
-        </w:rPr>
-        <w:t>g</w:t>
+        <w:t>bound</w:t>
       </w:r>
       <w:proofErr w:type="spellEnd"/>
       <w:r>
         <w:rPr>
           <w:sz w:val="32"/>
         </w:rPr>
-        <w:t xml:space="preserve"> n)</w:t>
-      </w:r>
-      <w:r>
-        <w:rPr>
-          <w:sz w:val="32"/>
-        </w:rPr>
-        <w:br/>
-      </w:r>
-      <w:r>
-        <w:rPr>
-          <w:sz w:val="32"/>
-        </w:rPr>
-        <w:br/>
-        <w:t>A</w:t>
-      </w:r>
-      <w:r>
-        <w:rPr>
-          <w:sz w:val="32"/>
-        </w:rPr>
-        <w:t>nálise grosseira</w:t>
-      </w:r>
-    </w:p>
-    <w:p>
-      <w:pPr>
-        <w:rPr>
-          <w:sz w:val="32"/>
-        </w:rPr>
-      </w:pPr>
-      <w:r>
-        <w:rPr>
-          <w:sz w:val="32"/>
-        </w:rPr>
-        <w:t xml:space="preserve">Realizando uma análise grosseira nosso resultado será: </w:t>
-      </w:r>
-      <w:r>
-        <w:rPr>
-          <w:sz w:val="32"/>
-        </w:rPr>
-        <w:t>O(n</w:t>
+        <w:t>) a complexidade do melhor algoritmo conhecido que o</w:t>
       </w:r>
       <w:r>
         <w:rPr>
@@ -2260,177 +3528,27 @@
         </w:rPr>
         <w:t xml:space="preserve"> </w:t>
       </w:r>
-      <w:proofErr w:type="spellStart"/>
-      <w:r>
-        <w:rPr>
-          <w:sz w:val="32"/>
-        </w:rPr>
-        <w:t>l</w:t>
-      </w:r>
-      <w:r>
-        <w:rPr>
-          <w:sz w:val="32"/>
-        </w:rPr>
-        <w:t>g</w:t>
-      </w:r>
-      <w:proofErr w:type="spellEnd"/>
-      <w:r>
-        <w:rPr>
-          <w:sz w:val="32"/>
-        </w:rPr>
-        <w:t xml:space="preserve"> n)</w:t>
-      </w:r>
-      <w:r>
-        <w:rPr>
-          <w:sz w:val="32"/>
-        </w:rPr>
-        <w:br/>
-      </w:r>
-    </w:p>
-    <w:p>
-      <w:pPr>
-        <w:rPr>
-          <w:sz w:val="32"/>
-        </w:rPr>
-      </w:pPr>
-      <w:r>
-        <w:rPr>
-          <w:sz w:val="32"/>
-        </w:rPr>
-        <w:t>Análise detalhada:</w:t>
-      </w:r>
-    </w:p>
-    <w:p>
-      <w:pPr>
-        <w:rPr>
-          <w:sz w:val="32"/>
-        </w:rPr>
-      </w:pPr>
-      <w:r>
-        <w:rPr>
-          <w:sz w:val="32"/>
-        </w:rPr>
-        <w:t>Precisamos contar o</w:t>
-      </w:r>
-      <w:r>
-        <w:rPr>
-          <w:sz w:val="32"/>
-        </w:rPr>
-        <w:t xml:space="preserve"> </w:t>
-      </w:r>
-      <w:r>
-        <w:rPr>
-          <w:sz w:val="32"/>
-        </w:rPr>
-        <w:t>número de nós em cada</w:t>
-      </w:r>
-      <w:r>
-        <w:rPr>
-          <w:sz w:val="32"/>
-        </w:rPr>
-        <w:t xml:space="preserve"> </w:t>
-      </w:r>
-      <w:r>
-        <w:rPr>
-          <w:sz w:val="32"/>
-        </w:rPr>
-        <w:t>nível e multiplicar pelo</w:t>
-      </w:r>
-      <w:r>
-        <w:rPr>
-          <w:sz w:val="32"/>
-        </w:rPr>
-        <w:t xml:space="preserve"> </w:t>
-      </w:r>
-      <w:r>
-        <w:rPr>
-          <w:sz w:val="32"/>
-        </w:rPr>
-        <w:t>custo do MAX-HEAPIFY</w:t>
-      </w:r>
-      <w:r>
-        <w:rPr>
-          <w:sz w:val="32"/>
-        </w:rPr>
-        <w:t xml:space="preserve"> </w:t>
-      </w:r>
-      <w:r>
-        <w:rPr>
-          <w:sz w:val="32"/>
-        </w:rPr>
-        <w:t>para cada um (que</w:t>
-      </w:r>
-      <w:r>
-        <w:rPr>
-          <w:sz w:val="32"/>
-        </w:rPr>
-        <w:t xml:space="preserve"> </w:t>
-      </w:r>
-      <w:r>
-        <w:rPr>
-          <w:sz w:val="32"/>
-        </w:rPr>
-        <w:t>depende da altura do</w:t>
-      </w:r>
-      <w:r>
-        <w:rPr>
-          <w:sz w:val="32"/>
-        </w:rPr>
-        <w:t xml:space="preserve"> </w:t>
-      </w:r>
-      <w:r>
-        <w:rPr>
-          <w:sz w:val="32"/>
-        </w:rPr>
-        <w:t>nó)</w:t>
-      </w:r>
-      <w:r>
-        <w:rPr>
-          <w:sz w:val="32"/>
-        </w:rPr>
-        <w:t>. Se fizermos isto veremos que o</w:t>
-      </w:r>
-      <w:r>
-        <w:rPr>
-          <w:sz w:val="32"/>
-        </w:rPr>
-        <w:t xml:space="preserve"> consumo de tempo de</w:t>
-      </w:r>
-      <w:r>
-        <w:rPr>
-          <w:sz w:val="32"/>
-        </w:rPr>
-        <w:t xml:space="preserve"> </w:t>
-      </w:r>
-      <w:r>
-        <w:rPr>
-          <w:sz w:val="32"/>
-        </w:rPr>
-        <w:t xml:space="preserve">BUILD-MAX-HEAP é </w:t>
-      </w:r>
-      <w:r>
-        <w:rPr>
-          <w:b/>
-          <w:sz w:val="32"/>
-        </w:rPr>
-        <w:t>Θ(n)</w:t>
-      </w:r>
-      <w:r>
-        <w:rPr>
-          <w:b/>
+      <w:r>
+        <w:rPr>
+          <w:sz w:val="32"/>
+        </w:rPr>
+        <w:t>resolve</w:t>
+      </w:r>
+      <w:r>
+        <w:rPr>
           <w:sz w:val="32"/>
         </w:rPr>
         <w:t>.</w:t>
       </w:r>
-      <w:bookmarkStart w:id="0" w:name="_GoBack"/>
-      <w:bookmarkEnd w:id="0"/>
-    </w:p>
-    <w:p>
-      <w:pPr>
-        <w:rPr>
-          <w:sz w:val="32"/>
-        </w:rPr>
-      </w:pPr>
+    </w:p>
+    <w:p>
+      <w:pPr>
+        <w:rPr>
+          <w:sz w:val="32"/>
+        </w:rPr>
+      </w:pPr>
+      <w:bookmarkStart w:id="1" w:name="_GoBack"/>
+      <w:bookmarkEnd w:id="1"/>
     </w:p>
     <w:sectPr>
       <w:pgSz w:w="11906" w:h="16838"/>
@@ -3250,6 +4368,16 @@
       <w:contextualSpacing/>
     </w:pPr>
   </w:style>
+  <w:style w:type="paragraph" w:styleId="Reviso">
+    <w:name w:val="Revision"/>
+    <w:hidden/>
+    <w:uiPriority w:val="99"/>
+    <w:semiHidden/>
+    <w:rsid w:val="009D75EC"/>
+    <w:pPr>
+      <w:spacing w:after="0" w:line="240" w:lineRule="auto"/>
+    </w:pPr>
+  </w:style>
 </w:styles>
 </file>
 
@@ -3546,4 +4674,16 @@
     </a:ext>
   </a:extLst>
 </a:theme>
+</file>
+
+<file path=customXml/item1.xml><?xml version="1.0" encoding="utf-8"?>
+<b:Sources xmlns:b="http://schemas.openxmlformats.org/officeDocument/2006/bibliography" xmlns="http://schemas.openxmlformats.org/officeDocument/2006/bibliography" SelectedStyle="\APASixthEditionOfficeOnline.xsl" StyleName="APA" Version="6"/>
+</file>
+
+<file path=customXml/itemProps1.xml><?xml version="1.0" encoding="utf-8"?>
+<ds:datastoreItem xmlns:ds="http://schemas.openxmlformats.org/officeDocument/2006/customXml" ds:itemID="{D6429770-80E0-4442-A272-0B85474D1446}">
+  <ds:schemaRefs>
+    <ds:schemaRef ds:uri="http://schemas.openxmlformats.org/officeDocument/2006/bibliography"/>
+  </ds:schemaRefs>
+</ds:datastoreItem>
 </file>
</xml_diff>